<commit_message>
Section GO types is revized
</commit_message>
<xml_diff>
--- a/03_GoLanguage.docx
+++ b/03_GoLanguage.docx
@@ -16,7 +16,32 @@
       </w:pPr>
       <w:r>
         <w:rPr/>
-        <w:t>GO languages</w:t>
+        <w:t>GO language</w:t>
+      </w:r>
+    </w:p>
+    <w:p>
+      <w:pPr>
+        <w:pStyle w:val="TextBody"/>
+        <w:bidi w:val="0"/>
+        <w:spacing w:before="240" w:after="120"/>
+        <w:jc w:val="start"/>
+        <w:rPr/>
+      </w:pPr>
+      <w:r>
+        <w:rPr/>
+        <w:t xml:space="preserve">The current version of the GO language is described on the </w:t>
+      </w:r>
+      <w:hyperlink r:id="rId2">
+        <w:r>
+          <w:rPr>
+            <w:rStyle w:val="InternetLink"/>
+          </w:rPr>
+          <w:t>go.dev</w:t>
+        </w:r>
+      </w:hyperlink>
+      <w:r>
+        <w:rPr/>
+        <w:t xml:space="preserve"> site.</w:t>
       </w:r>
     </w:p>
     <w:p>
@@ -31,1625 +56,25 @@
       </w:pPr>
       <w:r>
         <w:rPr/>
-        <w:t>Structures</w:t>
-      </w:r>
-    </w:p>
-    <w:p>
-      <w:pPr>
-        <w:pStyle w:val="TextBody"/>
-        <w:bidi w:val="0"/>
-        <w:spacing w:before="240" w:after="120"/>
-        <w:jc w:val="start"/>
-        <w:rPr/>
-      </w:pPr>
-      <w:r>
-        <w:rPr/>
-        <w:t xml:space="preserve">A </w:t>
-      </w:r>
-      <w:r>
-        <w:rPr>
-          <w:b/>
-          <w:bCs/>
-        </w:rPr>
-        <w:t>struct</w:t>
-      </w:r>
-      <w:r>
-        <w:rPr/>
-        <w:t xml:space="preserve"> (short for structure) is used to create a collection of members of different data types, into a single variable. To declare a structure in Go, use the </w:t>
-      </w:r>
-      <w:r>
-        <w:rPr>
-          <w:b/>
-          <w:bCs/>
-        </w:rPr>
-        <w:t>type</w:t>
-      </w:r>
-      <w:r>
-        <w:rPr/>
-        <w:t xml:space="preserve"> and </w:t>
-      </w:r>
-      <w:r>
-        <w:rPr>
-          <w:b/>
-          <w:bCs/>
-        </w:rPr>
-        <w:t>struct</w:t>
-      </w:r>
-      <w:r>
-        <w:rPr/>
-        <w:t xml:space="preserve"> keywords:</w:t>
-      </w:r>
-    </w:p>
-    <w:p>
-      <w:pPr>
-        <w:pStyle w:val="Example"/>
-        <w:spacing w:before="0" w:after="57"/>
-        <w:rPr/>
-      </w:pPr>
-      <w:r>
-        <w:rPr/>
-        <w:t>type struct_name struct {</w:t>
-      </w:r>
-    </w:p>
-    <w:p>
-      <w:pPr>
-        <w:pStyle w:val="Example"/>
-        <w:spacing w:before="0" w:after="57"/>
-        <w:rPr/>
-      </w:pPr>
-      <w:r>
-        <w:rPr/>
-        <w:t xml:space="preserve">  </w:t>
-      </w:r>
-      <w:r>
-        <w:rPr/>
-        <w:t>member1 datatype;</w:t>
-      </w:r>
-    </w:p>
-    <w:p>
-      <w:pPr>
-        <w:pStyle w:val="Example"/>
-        <w:spacing w:before="0" w:after="57"/>
-        <w:rPr/>
-      </w:pPr>
-      <w:r>
-        <w:rPr/>
-        <w:t xml:space="preserve">  </w:t>
-      </w:r>
-      <w:r>
-        <w:rPr/>
-        <w:t>member2 datatype;</w:t>
-      </w:r>
-    </w:p>
-    <w:p>
-      <w:pPr>
-        <w:pStyle w:val="Example"/>
-        <w:spacing w:before="0" w:after="57"/>
-        <w:rPr/>
-      </w:pPr>
-      <w:r>
-        <w:rPr/>
-        <w:t xml:space="preserve">  </w:t>
-      </w:r>
-      <w:r>
-        <w:rPr/>
-        <w:t>member3 datatype;</w:t>
-      </w:r>
-    </w:p>
-    <w:p>
-      <w:pPr>
-        <w:pStyle w:val="Example"/>
-        <w:spacing w:before="0" w:after="57"/>
-        <w:rPr/>
-      </w:pPr>
-      <w:r>
-        <w:rPr/>
-        <w:t xml:space="preserve">  </w:t>
-      </w:r>
-      <w:r>
-        <w:rPr/>
-        <w:t>...</w:t>
-      </w:r>
-    </w:p>
-    <w:p>
-      <w:pPr>
-        <w:pStyle w:val="Example"/>
-        <w:rPr/>
-      </w:pPr>
-      <w:r>
-        <w:rPr/>
-        <w:t>}</w:t>
-      </w:r>
-    </w:p>
-    <w:p>
-      <w:pPr>
-        <w:pStyle w:val="TextBody"/>
-        <w:bidi w:val="0"/>
-        <w:spacing w:before="240" w:after="120"/>
-        <w:jc w:val="start"/>
-        <w:rPr/>
-      </w:pPr>
-      <w:r>
-        <w:rPr/>
-        <w:t>To access any member of a structure, use the dot operator (.) between the structure variable name and the structure member:</w:t>
-      </w:r>
-    </w:p>
-    <w:p>
-      <w:pPr>
-        <w:pStyle w:val="Example"/>
-        <w:spacing w:before="0" w:after="57"/>
-        <w:rPr/>
-      </w:pPr>
-      <w:r>
-        <w:rPr/>
-        <w:t>package main</w:t>
-      </w:r>
-    </w:p>
-    <w:p>
-      <w:pPr>
-        <w:pStyle w:val="Example"/>
-        <w:spacing w:before="0" w:after="57"/>
-        <w:rPr/>
-      </w:pPr>
-      <w:r>
-        <w:rPr/>
-        <w:t>import "fmt"</w:t>
-      </w:r>
-    </w:p>
-    <w:p>
-      <w:pPr>
-        <w:pStyle w:val="Example"/>
-        <w:spacing w:before="0" w:after="57"/>
-        <w:rPr/>
-      </w:pPr>
-      <w:r>
-        <w:rPr/>
-      </w:r>
-    </w:p>
-    <w:p>
-      <w:pPr>
-        <w:pStyle w:val="Example"/>
-        <w:spacing w:before="0" w:after="57"/>
-        <w:rPr/>
-      </w:pPr>
-      <w:r>
-        <w:rPr/>
-        <w:t>type Creature struct {</w:t>
-      </w:r>
-    </w:p>
-    <w:p>
-      <w:pPr>
-        <w:pStyle w:val="Example"/>
-        <w:spacing w:before="0" w:after="57"/>
-        <w:rPr/>
-      </w:pPr>
-      <w:r>
-        <w:rPr/>
-        <w:tab/>
-        <w:t>Name string</w:t>
-      </w:r>
-    </w:p>
-    <w:p>
-      <w:pPr>
-        <w:pStyle w:val="Example"/>
-        <w:spacing w:before="0" w:after="57"/>
-        <w:rPr/>
-      </w:pPr>
-      <w:r>
-        <w:rPr/>
-        <w:t>}</w:t>
-      </w:r>
-    </w:p>
-    <w:p>
-      <w:pPr>
-        <w:pStyle w:val="Example"/>
-        <w:spacing w:before="0" w:after="57"/>
-        <w:rPr/>
-      </w:pPr>
-      <w:r>
-        <w:rPr/>
-      </w:r>
-    </w:p>
-    <w:p>
-      <w:pPr>
-        <w:pStyle w:val="Example"/>
-        <w:spacing w:before="0" w:after="57"/>
-        <w:rPr/>
-      </w:pPr>
-      <w:r>
-        <w:rPr/>
-        <w:t>func main() {</w:t>
-      </w:r>
-    </w:p>
-    <w:p>
-      <w:pPr>
-        <w:pStyle w:val="Example"/>
-        <w:spacing w:before="0" w:after="57"/>
-        <w:rPr/>
-      </w:pPr>
-      <w:r>
-        <w:rPr/>
-        <w:tab/>
-        <w:t>c := Creature{</w:t>
-      </w:r>
-    </w:p>
-    <w:p>
-      <w:pPr>
-        <w:pStyle w:val="Example"/>
-        <w:spacing w:before="0" w:after="57"/>
-        <w:rPr/>
-      </w:pPr>
-      <w:r>
-        <w:rPr/>
-        <w:tab/>
-        <w:tab/>
-        <w:t>Name: "Sammy the Shark",</w:t>
-      </w:r>
-    </w:p>
-    <w:p>
-      <w:pPr>
-        <w:pStyle w:val="Example"/>
-        <w:spacing w:before="0" w:after="57"/>
-        <w:rPr/>
-      </w:pPr>
-      <w:r>
-        <w:rPr/>
-        <w:tab/>
-        <w:t>}</w:t>
-      </w:r>
-    </w:p>
-    <w:p>
-      <w:pPr>
-        <w:pStyle w:val="Example"/>
-        <w:spacing w:before="0" w:after="57"/>
-        <w:rPr/>
-      </w:pPr>
-      <w:r>
-        <w:rPr/>
-        <w:tab/>
-        <w:t>fmt.Println(</w:t>
-      </w:r>
-      <w:r>
-        <w:rPr>
-          <w:b/>
-          <w:bCs/>
-          <w:color w:val="FF0000"/>
-        </w:rPr>
-        <w:t>c.Name</w:t>
-      </w:r>
-      <w:r>
-        <w:rPr/>
-        <w:t>)</w:t>
-      </w:r>
-    </w:p>
-    <w:p>
-      <w:pPr>
-        <w:pStyle w:val="Example"/>
-        <w:rPr/>
-      </w:pPr>
-      <w:r>
-        <w:rPr/>
-        <w:t>}</w:t>
-      </w:r>
-    </w:p>
-    <w:p>
-      <w:pPr>
-        <w:pStyle w:val="TextBody"/>
-        <w:bidi w:val="0"/>
-        <w:spacing w:before="240" w:after="120"/>
-        <w:jc w:val="start"/>
-        <w:rPr/>
-      </w:pPr>
-      <w:r>
-        <w:rPr/>
-        <w:t xml:space="preserve">Within the body of main, we create an instance of Creature by placing a pair of braces after the name of the type, Creature, and then specifying values for that instance’s fields. The instance in c will have its Name field set to “Sammy the Shark”. If every field value will be provided during the instantiation of a struct, you can omit the field names </w:t>
-      </w:r>
-      <w:r>
-        <w:rPr/>
-        <w:t>(short declaration)</w:t>
-      </w:r>
-      <w:r>
-        <w:rPr/>
-        <w:t>:</w:t>
-      </w:r>
-    </w:p>
-    <w:p>
-      <w:pPr>
-        <w:pStyle w:val="Example"/>
-        <w:spacing w:before="0" w:after="57"/>
-        <w:rPr/>
-      </w:pPr>
-      <w:r>
-        <w:rPr/>
-        <w:t>package main</w:t>
-      </w:r>
-    </w:p>
-    <w:p>
-      <w:pPr>
-        <w:pStyle w:val="Example"/>
-        <w:spacing w:before="0" w:after="57"/>
-        <w:rPr/>
-      </w:pPr>
-      <w:r>
-        <w:rPr/>
-        <w:t>import "fmt"</w:t>
-      </w:r>
-    </w:p>
-    <w:p>
-      <w:pPr>
-        <w:pStyle w:val="Example"/>
-        <w:spacing w:before="0" w:after="57"/>
-        <w:rPr/>
-      </w:pPr>
-      <w:r>
-        <w:rPr/>
-      </w:r>
-    </w:p>
-    <w:p>
-      <w:pPr>
-        <w:pStyle w:val="Example"/>
-        <w:spacing w:before="0" w:after="57"/>
-        <w:rPr/>
-      </w:pPr>
-      <w:r>
-        <w:rPr/>
-        <w:t>type Creature struct {</w:t>
-      </w:r>
-    </w:p>
-    <w:p>
-      <w:pPr>
-        <w:pStyle w:val="Example"/>
-        <w:spacing w:before="0" w:after="57"/>
-        <w:rPr/>
-      </w:pPr>
-      <w:r>
-        <w:rPr/>
-        <w:tab/>
-        <w:t>Name string</w:t>
-      </w:r>
-    </w:p>
-    <w:p>
-      <w:pPr>
-        <w:pStyle w:val="Example"/>
-        <w:spacing w:before="0" w:after="57"/>
-        <w:rPr/>
-      </w:pPr>
-      <w:r>
-        <w:rPr/>
-        <w:tab/>
-        <w:t>Type string</w:t>
-      </w:r>
-    </w:p>
-    <w:p>
-      <w:pPr>
-        <w:pStyle w:val="Example"/>
-        <w:spacing w:before="0" w:after="57"/>
-        <w:rPr/>
-      </w:pPr>
-      <w:r>
-        <w:rPr/>
-        <w:t>}</w:t>
-      </w:r>
-    </w:p>
-    <w:p>
-      <w:pPr>
-        <w:pStyle w:val="Example"/>
-        <w:spacing w:before="0" w:after="57"/>
-        <w:rPr/>
-      </w:pPr>
-      <w:r>
-        <w:rPr/>
-      </w:r>
-    </w:p>
-    <w:p>
-      <w:pPr>
-        <w:pStyle w:val="Example"/>
-        <w:spacing w:before="0" w:after="57"/>
-        <w:rPr/>
-      </w:pPr>
-      <w:r>
-        <w:rPr/>
-        <w:t>func main() {</w:t>
-      </w:r>
-    </w:p>
-    <w:p>
-      <w:pPr>
-        <w:pStyle w:val="Example"/>
-        <w:spacing w:before="0" w:after="57"/>
-        <w:rPr/>
-      </w:pPr>
-      <w:r>
-        <w:rPr/>
-        <w:tab/>
-        <w:t xml:space="preserve">c := </w:t>
-      </w:r>
-      <w:r>
-        <w:rPr>
-          <w:b/>
-          <w:bCs/>
-          <w:color w:val="FF0000"/>
-        </w:rPr>
-        <w:t>Creature{"Sammy", "Shark"}</w:t>
-      </w:r>
-    </w:p>
-    <w:p>
-      <w:pPr>
-        <w:pStyle w:val="Example"/>
-        <w:spacing w:before="0" w:after="57"/>
-        <w:rPr/>
-      </w:pPr>
-      <w:r>
-        <w:rPr/>
-        <w:tab/>
-        <w:t>fmt.Println(c.Name, "the", c.Type)</w:t>
-      </w:r>
-    </w:p>
-    <w:p>
-      <w:pPr>
-        <w:pStyle w:val="Example"/>
-        <w:rPr/>
-      </w:pPr>
-      <w:r>
-        <w:rPr/>
-        <w:t>}</w:t>
-      </w:r>
-    </w:p>
-    <w:p>
-      <w:pPr>
-        <w:pStyle w:val="TextBody"/>
-        <w:bidi w:val="0"/>
-        <w:spacing w:before="240" w:after="120"/>
-        <w:jc w:val="start"/>
-        <w:rPr/>
-      </w:pPr>
-      <w:r>
-        <w:rPr/>
-        <w:t xml:space="preserve">You must provide values for each field in the </w:t>
-      </w:r>
-      <w:r>
-        <w:rPr>
-          <w:b/>
-          <w:bCs/>
-        </w:rPr>
-        <w:t>struct</w:t>
-      </w:r>
-      <w:r>
-        <w:rPr/>
-        <w:t xml:space="preserve"> when using the short declaration.</w:t>
-      </w:r>
-    </w:p>
-    <w:p>
-      <w:pPr>
-        <w:pStyle w:val="TextBody"/>
-        <w:bidi w:val="0"/>
-        <w:spacing w:before="240" w:after="120"/>
-        <w:jc w:val="start"/>
-        <w:rPr/>
-      </w:pPr>
-      <w:r>
-        <w:rPr/>
-        <w:t xml:space="preserve">If a field name begins with a capital letter, it will be readable and writeable by code outside of the package where the struct was defined </w:t>
-      </w:r>
-      <w:r>
-        <w:rPr/>
-        <w:t>(exported field)</w:t>
-      </w:r>
-      <w:r>
-        <w:rPr/>
-        <w:t>. If the field begins with a lowercase letter, only code within that struct’s package will be able to read and write that field:</w:t>
-      </w:r>
-    </w:p>
-    <w:p>
-      <w:pPr>
-        <w:pStyle w:val="Example"/>
-        <w:spacing w:before="0" w:after="57"/>
-        <w:rPr/>
-      </w:pPr>
-      <w:r>
-        <w:rPr/>
-        <w:t>package main</w:t>
-      </w:r>
-    </w:p>
-    <w:p>
-      <w:pPr>
-        <w:pStyle w:val="Example"/>
-        <w:spacing w:before="0" w:after="57"/>
-        <w:rPr/>
-      </w:pPr>
-      <w:r>
-        <w:rPr/>
-        <w:t>import "fmt"</w:t>
-      </w:r>
-    </w:p>
-    <w:p>
-      <w:pPr>
-        <w:pStyle w:val="Example"/>
-        <w:spacing w:before="0" w:after="57"/>
-        <w:rPr/>
-      </w:pPr>
-      <w:r>
-        <w:rPr/>
-      </w:r>
-    </w:p>
-    <w:p>
-      <w:pPr>
-        <w:pStyle w:val="Example"/>
-        <w:spacing w:before="0" w:after="57"/>
-        <w:rPr/>
-      </w:pPr>
-      <w:r>
-        <w:rPr/>
-        <w:t>type Creature struct {</w:t>
-      </w:r>
-    </w:p>
-    <w:p>
-      <w:pPr>
-        <w:pStyle w:val="Example"/>
-        <w:spacing w:before="0" w:after="57"/>
-        <w:rPr/>
-      </w:pPr>
-      <w:r>
-        <w:rPr/>
-        <w:tab/>
-        <w:t>Name string</w:t>
-      </w:r>
-    </w:p>
-    <w:p>
-      <w:pPr>
-        <w:pStyle w:val="Example"/>
-        <w:spacing w:before="0" w:after="57"/>
-        <w:rPr/>
-      </w:pPr>
-      <w:r>
-        <w:rPr/>
-        <w:tab/>
-        <w:t>Type string</w:t>
-      </w:r>
-    </w:p>
-    <w:p>
-      <w:pPr>
-        <w:pStyle w:val="Example"/>
-        <w:spacing w:before="0" w:after="57"/>
-        <w:rPr/>
-      </w:pPr>
-      <w:r>
-        <w:rPr/>
-      </w:r>
-    </w:p>
-    <w:p>
-      <w:pPr>
-        <w:pStyle w:val="Example"/>
-        <w:spacing w:before="0" w:after="57"/>
-        <w:rPr/>
-      </w:pPr>
-      <w:r>
-        <w:rPr/>
-        <w:tab/>
-        <w:t>password string</w:t>
-      </w:r>
-    </w:p>
-    <w:p>
-      <w:pPr>
-        <w:pStyle w:val="Example"/>
-        <w:spacing w:before="0" w:after="57"/>
-        <w:rPr/>
-      </w:pPr>
-      <w:r>
-        <w:rPr/>
-        <w:t>}</w:t>
-      </w:r>
-    </w:p>
-    <w:p>
-      <w:pPr>
-        <w:pStyle w:val="Example"/>
-        <w:spacing w:before="0" w:after="57"/>
-        <w:rPr/>
-      </w:pPr>
-      <w:r>
-        <w:rPr/>
-      </w:r>
-    </w:p>
-    <w:p>
-      <w:pPr>
-        <w:pStyle w:val="Example"/>
-        <w:spacing w:before="0" w:after="57"/>
-        <w:rPr/>
-      </w:pPr>
-      <w:r>
-        <w:rPr/>
-        <w:t>func main() {</w:t>
-      </w:r>
-    </w:p>
-    <w:p>
-      <w:pPr>
-        <w:pStyle w:val="Example"/>
-        <w:spacing w:before="0" w:after="57"/>
-        <w:rPr/>
-      </w:pPr>
-      <w:r>
-        <w:rPr/>
-        <w:tab/>
-        <w:t>c := Creature{</w:t>
-      </w:r>
-    </w:p>
-    <w:p>
-      <w:pPr>
-        <w:pStyle w:val="Example"/>
-        <w:spacing w:before="0" w:after="57"/>
-        <w:rPr/>
-      </w:pPr>
-      <w:r>
-        <w:rPr/>
-        <w:tab/>
-        <w:tab/>
-        <w:t>Name: "Sammy",</w:t>
-      </w:r>
-    </w:p>
-    <w:p>
-      <w:pPr>
-        <w:pStyle w:val="Example"/>
-        <w:spacing w:before="0" w:after="57"/>
-        <w:rPr/>
-      </w:pPr>
-      <w:r>
-        <w:rPr/>
-        <w:tab/>
-        <w:tab/>
-        <w:t>Type: "Shark",</w:t>
-      </w:r>
-    </w:p>
-    <w:p>
-      <w:pPr>
-        <w:pStyle w:val="Example"/>
-        <w:spacing w:before="0" w:after="57"/>
-        <w:rPr/>
-      </w:pPr>
-      <w:r>
-        <w:rPr/>
-        <w:tab/>
-        <w:tab/>
-      </w:r>
-      <w:r>
-        <w:rPr>
-          <w:b/>
-          <w:bCs/>
-          <w:color w:val="FF0000"/>
-        </w:rPr>
-        <w:t>password: "secret"</w:t>
-      </w:r>
-      <w:r>
-        <w:rPr/>
-        <w:t>,</w:t>
-      </w:r>
-    </w:p>
-    <w:p>
-      <w:pPr>
-        <w:pStyle w:val="Example"/>
-        <w:spacing w:before="0" w:after="57"/>
-        <w:rPr/>
-      </w:pPr>
-      <w:r>
-        <w:rPr/>
-        <w:tab/>
-        <w:t>}</w:t>
-      </w:r>
-    </w:p>
-    <w:p>
-      <w:pPr>
-        <w:pStyle w:val="Example"/>
-        <w:spacing w:before="0" w:after="57"/>
-        <w:rPr/>
-      </w:pPr>
-      <w:r>
-        <w:rPr/>
-        <w:tab/>
-        <w:t>fmt.Println(c.Name, "the", c.Type)</w:t>
-      </w:r>
-    </w:p>
-    <w:p>
-      <w:pPr>
-        <w:pStyle w:val="Example"/>
-        <w:spacing w:before="0" w:after="57"/>
-        <w:rPr/>
-      </w:pPr>
-      <w:r>
-        <w:rPr/>
-        <w:tab/>
-        <w:t>fmt.Println("Password is", c.password)</w:t>
-      </w:r>
-    </w:p>
-    <w:p>
-      <w:pPr>
-        <w:pStyle w:val="Example"/>
-        <w:spacing w:before="0" w:after="57"/>
-        <w:rPr/>
-      </w:pPr>
-      <w:r>
-        <w:rPr/>
-        <w:t>}</w:t>
-      </w:r>
-    </w:p>
-    <w:p>
-      <w:pPr>
-        <w:pStyle w:val="TextBody"/>
-        <w:bidi w:val="0"/>
-        <w:spacing w:before="240" w:after="120"/>
-        <w:jc w:val="start"/>
-        <w:rPr/>
-      </w:pPr>
-      <w:r>
-        <w:rPr/>
-        <w:t xml:space="preserve">Field </w:t>
-      </w:r>
-      <w:r>
-        <w:rPr>
-          <w:b/>
-          <w:bCs/>
-        </w:rPr>
-        <w:t>password</w:t>
-      </w:r>
-      <w:r>
-        <w:rPr/>
-        <w:t xml:space="preserve"> is accessible in </w:t>
-      </w:r>
-      <w:r>
-        <w:rPr>
-          <w:b/>
-          <w:bCs/>
-        </w:rPr>
-        <w:t>main</w:t>
-      </w:r>
-      <w:r>
-        <w:rPr/>
-        <w:t xml:space="preserve"> package only.</w:t>
-      </w:r>
-    </w:p>
-    <w:p>
-      <w:pPr>
-        <w:pStyle w:val="TextBody"/>
-        <w:bidi w:val="0"/>
-        <w:spacing w:before="240" w:after="120"/>
-        <w:jc w:val="start"/>
-        <w:rPr/>
-      </w:pPr>
-      <w:r>
-        <w:rPr/>
-        <w:t xml:space="preserve">You can also define an </w:t>
-      </w:r>
-      <w:r>
-        <w:rPr>
-          <w:b/>
-          <w:bCs/>
-        </w:rPr>
-        <w:t>inline struct</w:t>
-      </w:r>
-      <w:r>
-        <w:rPr/>
-        <w:t>. Inline struct definitions appear on the right-hand side of a variable assignment. You must provide an instantiation of them immediately after by providing an additional pair of braces with values for each of the fields you define:</w:t>
-      </w:r>
-    </w:p>
-    <w:p>
-      <w:pPr>
-        <w:pStyle w:val="Example"/>
-        <w:spacing w:before="0" w:after="57"/>
-        <w:rPr/>
-      </w:pPr>
-      <w:r>
-        <w:rPr/>
-        <w:t>package main</w:t>
-      </w:r>
-    </w:p>
-    <w:p>
-      <w:pPr>
-        <w:pStyle w:val="Example"/>
-        <w:spacing w:before="0" w:after="57"/>
-        <w:rPr/>
-      </w:pPr>
-      <w:r>
-        <w:rPr/>
-        <w:t>import "fmt"</w:t>
-      </w:r>
-    </w:p>
-    <w:p>
-      <w:pPr>
-        <w:pStyle w:val="Example"/>
-        <w:spacing w:before="0" w:after="57"/>
-        <w:rPr/>
-      </w:pPr>
-      <w:r>
-        <w:rPr/>
-      </w:r>
-    </w:p>
-    <w:p>
-      <w:pPr>
-        <w:pStyle w:val="Example"/>
-        <w:spacing w:before="0" w:after="57"/>
-        <w:rPr/>
-      </w:pPr>
-      <w:r>
-        <w:rPr/>
-        <w:t>func main() {</w:t>
-      </w:r>
-    </w:p>
-    <w:p>
-      <w:pPr>
-        <w:pStyle w:val="Example"/>
-        <w:spacing w:before="0" w:after="57"/>
-        <w:rPr/>
-      </w:pPr>
-      <w:r>
-        <w:rPr/>
-        <w:tab/>
-        <w:t>c := struct {</w:t>
-      </w:r>
-    </w:p>
-    <w:p>
-      <w:pPr>
-        <w:pStyle w:val="Example"/>
-        <w:spacing w:before="0" w:after="57"/>
-        <w:rPr/>
-      </w:pPr>
-      <w:r>
-        <w:rPr/>
-        <w:tab/>
-        <w:tab/>
-        <w:t>Name string</w:t>
-      </w:r>
-    </w:p>
-    <w:p>
-      <w:pPr>
-        <w:pStyle w:val="Example"/>
-        <w:spacing w:before="0" w:after="57"/>
-        <w:rPr/>
-      </w:pPr>
-      <w:r>
-        <w:rPr/>
-        <w:tab/>
-        <w:tab/>
-        <w:t>Type string</w:t>
-      </w:r>
-    </w:p>
-    <w:p>
-      <w:pPr>
-        <w:pStyle w:val="Example"/>
-        <w:spacing w:before="0" w:after="57"/>
-        <w:rPr/>
-      </w:pPr>
-      <w:r>
-        <w:rPr/>
-        <w:tab/>
-        <w:t>}{</w:t>
-      </w:r>
-    </w:p>
-    <w:p>
-      <w:pPr>
-        <w:pStyle w:val="Example"/>
-        <w:spacing w:before="0" w:after="57"/>
-        <w:rPr/>
-      </w:pPr>
-      <w:r>
-        <w:rPr/>
-        <w:tab/>
-        <w:tab/>
-        <w:t>Name: "Sammy",</w:t>
-      </w:r>
-    </w:p>
-    <w:p>
-      <w:pPr>
-        <w:pStyle w:val="Example"/>
-        <w:spacing w:before="0" w:after="57"/>
-        <w:rPr/>
-      </w:pPr>
-      <w:r>
-        <w:rPr/>
-        <w:tab/>
-        <w:tab/>
-        <w:t>Type: "Shark",</w:t>
-      </w:r>
-    </w:p>
-    <w:p>
-      <w:pPr>
-        <w:pStyle w:val="Example"/>
-        <w:spacing w:before="0" w:after="57"/>
-        <w:rPr/>
-      </w:pPr>
-      <w:r>
-        <w:rPr/>
-        <w:tab/>
-        <w:t>}</w:t>
-      </w:r>
-    </w:p>
-    <w:p>
-      <w:pPr>
-        <w:pStyle w:val="Example"/>
-        <w:spacing w:before="0" w:after="57"/>
-        <w:rPr/>
-      </w:pPr>
-      <w:r>
-        <w:rPr/>
-        <w:tab/>
-        <w:t>fmt.Println(c.Name, "the", c.Type)</w:t>
-      </w:r>
-    </w:p>
-    <w:p>
-      <w:pPr>
-        <w:pStyle w:val="Example"/>
-        <w:rPr/>
-      </w:pPr>
-      <w:r>
-        <w:rPr/>
-        <w:t>}</w:t>
-      </w:r>
-    </w:p>
-    <w:p>
-      <w:pPr>
-        <w:pStyle w:val="Heading4"/>
-        <w:numPr>
-          <w:ilvl w:val="3"/>
-          <w:numId w:val="2"/>
-        </w:numPr>
-        <w:spacing w:before="120" w:after="120"/>
-        <w:rPr/>
-      </w:pPr>
-      <w:r>
-        <w:rPr/>
-        <w:t>Methods</w:t>
-      </w:r>
-    </w:p>
-    <w:p>
-      <w:pPr>
-        <w:pStyle w:val="TextBody"/>
-        <w:rPr/>
-      </w:pPr>
-      <w:r>
-        <w:rPr/>
-        <w:t xml:space="preserve">In GO, only variables can be specified inside a structure. Functions are described outside the structure and </w:t>
-      </w:r>
-      <w:r>
-        <w:rPr/>
-        <w:t xml:space="preserve">are </w:t>
-      </w:r>
-      <w:r>
-        <w:rPr/>
-        <w:t xml:space="preserve">connected using the </w:t>
-      </w:r>
-      <w:r>
-        <w:rPr>
-          <w:b/>
-          <w:bCs/>
-        </w:rPr>
-        <w:t>receiver</w:t>
-      </w:r>
-      <w:r>
-        <w:rPr/>
-        <w:t>:</w:t>
-      </w:r>
-    </w:p>
-    <w:p>
-      <w:pPr>
-        <w:pStyle w:val="Example"/>
-        <w:rPr/>
-      </w:pPr>
-      <w:r>
-        <w:rPr/>
-        <w:t>type my_type struct { }</w:t>
-      </w:r>
-    </w:p>
-    <w:p>
-      <w:pPr>
-        <w:pStyle w:val="Example"/>
-        <w:rPr/>
-      </w:pPr>
-      <w:r>
-        <w:rPr/>
-        <w:t>...</w:t>
-      </w:r>
-    </w:p>
-    <w:p>
-      <w:pPr>
-        <w:pStyle w:val="Example"/>
-        <w:rPr/>
-      </w:pPr>
-      <w:r>
-        <w:rPr/>
-        <w:t>func (</w:t>
-      </w:r>
-      <w:r>
-        <w:rPr>
-          <w:b/>
-          <w:bCs/>
-          <w:color w:val="FF0000"/>
-        </w:rPr>
-        <w:t>m my_type</w:t>
-      </w:r>
-      <w:r>
-        <w:rPr/>
-        <w:t>) my_func() int {</w:t>
-      </w:r>
-    </w:p>
-    <w:p>
-      <w:pPr>
-        <w:pStyle w:val="Example"/>
-        <w:rPr/>
-      </w:pPr>
-      <w:r>
-        <w:rPr/>
-        <w:t xml:space="preserve">   </w:t>
-      </w:r>
-      <w:r>
-        <w:rPr/>
-        <w:t>//code</w:t>
-      </w:r>
-    </w:p>
-    <w:p>
-      <w:pPr>
-        <w:pStyle w:val="Example"/>
-        <w:rPr/>
-      </w:pPr>
-      <w:r>
-        <w:rPr/>
-        <w:t>}</w:t>
-      </w:r>
-    </w:p>
-    <w:p>
-      <w:pPr>
-        <w:pStyle w:val="TextBody"/>
-        <w:bidi w:val="0"/>
-        <w:spacing w:before="240" w:after="120"/>
-        <w:jc w:val="start"/>
-        <w:rPr/>
-      </w:pPr>
-      <w:r>
-        <w:rPr/>
-        <w:t xml:space="preserve">In this example, the expression before the function name </w:t>
-      </w:r>
-      <w:r>
-        <w:rPr>
-          <w:b/>
-          <w:bCs/>
-        </w:rPr>
-        <w:t>(m my_type)</w:t>
-      </w:r>
-      <w:r>
-        <w:rPr/>
-        <w:t xml:space="preserve"> defines the </w:t>
-      </w:r>
-      <w:r>
-        <w:rPr>
-          <w:b/>
-          <w:bCs/>
-        </w:rPr>
-        <w:t>receiver</w:t>
-      </w:r>
-      <w:r>
-        <w:rPr/>
-        <w:t xml:space="preserve"> and its </w:t>
-      </w:r>
-      <w:r>
-        <w:rPr>
-          <w:b/>
-          <w:bCs/>
-        </w:rPr>
-        <w:t>type</w:t>
-      </w:r>
-      <w:r>
-        <w:rPr/>
-        <w:t xml:space="preserve">. A function written this way is called a </w:t>
-      </w:r>
-      <w:r>
-        <w:rPr>
-          <w:b/>
-          <w:bCs/>
-        </w:rPr>
-        <w:t>method</w:t>
-      </w:r>
-      <w:r>
-        <w:rPr/>
-        <w:t xml:space="preserve">. </w:t>
-      </w:r>
-      <w:r>
-        <w:rPr/>
-        <w:t>R</w:t>
-      </w:r>
-      <w:r>
-        <w:rPr/>
-        <w:t xml:space="preserve">emember that the receiver is actually a hidden parameter </w:t>
-      </w:r>
-      <w:r>
-        <w:rPr/>
-        <w:t xml:space="preserve">of the </w:t>
-      </w:r>
-      <w:r>
-        <w:rPr/>
-        <w:t xml:space="preserve">method and is passed by value. If </w:t>
-      </w:r>
-      <w:r>
-        <w:rPr/>
-        <w:t>a</w:t>
-      </w:r>
+        <w:t>Types</w:t>
+      </w:r>
+    </w:p>
+    <w:p>
+      <w:pPr>
+        <w:pStyle w:val="Normal"/>
+        <w:rPr/>
+      </w:pPr>
+      <w:hyperlink r:id="rId3">
+        <w:r>
+          <w:rPr>
+            <w:rStyle w:val="InternetLink"/>
+          </w:rPr>
+          <w:t>Understanding Golang Type System - The New Stack</w:t>
+        </w:r>
+      </w:hyperlink>
       <w:r>
         <w:rPr/>
         <w:t xml:space="preserve"> </w:t>
-      </w:r>
-      <w:r>
-        <w:rPr/>
-        <w:t>method</w:t>
-      </w:r>
-      <w:r>
-        <w:rPr/>
-        <w:t xml:space="preserve"> changes the fields </w:t>
-      </w:r>
-      <w:r>
-        <w:rPr/>
-        <w:t>inside</w:t>
-      </w:r>
-      <w:r>
-        <w:rPr/>
-        <w:t xml:space="preserve"> the structure, it is necessary to pass the pointer, otherwise the changes will not be saved:</w:t>
-      </w:r>
-    </w:p>
-    <w:p>
-      <w:pPr>
-        <w:pStyle w:val="Example"/>
-        <w:spacing w:before="0" w:after="57"/>
-        <w:rPr/>
-      </w:pPr>
-      <w:r>
-        <w:rPr/>
-        <w:t>package main</w:t>
-      </w:r>
-    </w:p>
-    <w:p>
-      <w:pPr>
-        <w:pStyle w:val="Example"/>
-        <w:spacing w:before="0" w:after="57"/>
-        <w:rPr/>
-      </w:pPr>
-      <w:r>
-        <w:rPr/>
-      </w:r>
-    </w:p>
-    <w:p>
-      <w:pPr>
-        <w:pStyle w:val="Example"/>
-        <w:spacing w:before="0" w:after="57"/>
-        <w:rPr/>
-      </w:pPr>
-      <w:r>
-        <w:rPr/>
-        <w:t>import (</w:t>
-      </w:r>
-    </w:p>
-    <w:p>
-      <w:pPr>
-        <w:pStyle w:val="Example"/>
-        <w:spacing w:before="0" w:after="57"/>
-        <w:rPr/>
-      </w:pPr>
-      <w:r>
-        <w:rPr/>
-        <w:tab/>
-        <w:t>"fmt"</w:t>
-      </w:r>
-    </w:p>
-    <w:p>
-      <w:pPr>
-        <w:pStyle w:val="Example"/>
-        <w:spacing w:before="0" w:after="57"/>
-        <w:rPr/>
-      </w:pPr>
-      <w:r>
-        <w:rPr/>
-        <w:tab/>
-        <w:t>"math"</w:t>
-      </w:r>
-    </w:p>
-    <w:p>
-      <w:pPr>
-        <w:pStyle w:val="Example"/>
-        <w:spacing w:before="0" w:after="57"/>
-        <w:rPr/>
-      </w:pPr>
-      <w:r>
-        <w:rPr/>
-        <w:t>)</w:t>
-      </w:r>
-    </w:p>
-    <w:p>
-      <w:pPr>
-        <w:pStyle w:val="Example"/>
-        <w:spacing w:before="0" w:after="57"/>
-        <w:rPr/>
-      </w:pPr>
-      <w:r>
-        <w:rPr/>
-      </w:r>
-    </w:p>
-    <w:p>
-      <w:pPr>
-        <w:pStyle w:val="Example"/>
-        <w:spacing w:before="0" w:after="57"/>
-        <w:rPr/>
-      </w:pPr>
-      <w:r>
-        <w:rPr/>
-        <w:t>type Vertex struct {</w:t>
-      </w:r>
-    </w:p>
-    <w:p>
-      <w:pPr>
-        <w:pStyle w:val="Example"/>
-        <w:spacing w:before="0" w:after="57"/>
-        <w:rPr/>
-      </w:pPr>
-      <w:r>
-        <w:rPr/>
-        <w:tab/>
-        <w:t>X, Y float64</w:t>
-      </w:r>
-    </w:p>
-    <w:p>
-      <w:pPr>
-        <w:pStyle w:val="Example"/>
-        <w:spacing w:before="0" w:after="57"/>
-        <w:rPr/>
-      </w:pPr>
-      <w:r>
-        <w:rPr/>
-        <w:t>}</w:t>
-      </w:r>
-    </w:p>
-    <w:p>
-      <w:pPr>
-        <w:pStyle w:val="Example"/>
-        <w:spacing w:before="0" w:after="57"/>
-        <w:rPr/>
-      </w:pPr>
-      <w:r>
-        <w:rPr/>
-      </w:r>
-    </w:p>
-    <w:p>
-      <w:pPr>
-        <w:pStyle w:val="Example"/>
-        <w:spacing w:before="0" w:after="57"/>
-        <w:rPr/>
-      </w:pPr>
-      <w:r>
-        <w:rPr/>
-        <w:t>func (v Vertex) Abs() float64 {</w:t>
-        <w:tab/>
-        <w:tab/>
-        <w:t xml:space="preserve">// </w:t>
-      </w:r>
-      <w:r>
-        <w:rPr/>
-        <w:t xml:space="preserve">copy of the receiver </w:t>
-      </w:r>
-    </w:p>
-    <w:p>
-      <w:pPr>
-        <w:pStyle w:val="Example"/>
-        <w:spacing w:before="0" w:after="57"/>
-        <w:rPr/>
-      </w:pPr>
-      <w:r>
-        <w:rPr/>
-        <w:tab/>
-        <w:t>return math.Sqrt(v.X*v.X + v.Y*v.Y)</w:t>
-      </w:r>
-    </w:p>
-    <w:p>
-      <w:pPr>
-        <w:pStyle w:val="Example"/>
-        <w:spacing w:before="0" w:after="57"/>
-        <w:rPr/>
-      </w:pPr>
-      <w:r>
-        <w:rPr/>
-        <w:t>}</w:t>
-      </w:r>
-    </w:p>
-    <w:p>
-      <w:pPr>
-        <w:pStyle w:val="Example"/>
-        <w:spacing w:before="0" w:after="57"/>
-        <w:rPr/>
-      </w:pPr>
-      <w:r>
-        <w:rPr/>
-      </w:r>
-    </w:p>
-    <w:p>
-      <w:pPr>
-        <w:pStyle w:val="Example"/>
-        <w:spacing w:before="0" w:after="57"/>
-        <w:rPr/>
-      </w:pPr>
-      <w:r>
-        <w:rPr/>
-        <w:t>func (v *Vertex) Scale(f float64) {</w:t>
-        <w:tab/>
-        <w:t xml:space="preserve">// </w:t>
-      </w:r>
-      <w:r>
-        <w:rPr/>
-        <w:t>pointer to the receiver</w:t>
-      </w:r>
-    </w:p>
-    <w:p>
-      <w:pPr>
-        <w:pStyle w:val="Example"/>
-        <w:spacing w:before="0" w:after="57"/>
-        <w:rPr/>
-      </w:pPr>
-      <w:r>
-        <w:rPr/>
-        <w:tab/>
-        <w:t>v.X = v.X * f</w:t>
-      </w:r>
-    </w:p>
-    <w:p>
-      <w:pPr>
-        <w:pStyle w:val="Example"/>
-        <w:spacing w:before="0" w:after="57"/>
-        <w:rPr/>
-      </w:pPr>
-      <w:r>
-        <w:rPr/>
-        <w:tab/>
-        <w:t>v.Y = v.Y * f</w:t>
-      </w:r>
-    </w:p>
-    <w:p>
-      <w:pPr>
-        <w:pStyle w:val="Example"/>
-        <w:spacing w:before="0" w:after="57"/>
-        <w:rPr/>
-      </w:pPr>
-      <w:r>
-        <w:rPr/>
-        <w:t>}</w:t>
-      </w:r>
-    </w:p>
-    <w:p>
-      <w:pPr>
-        <w:pStyle w:val="Example"/>
-        <w:spacing w:before="0" w:after="57"/>
-        <w:rPr/>
-      </w:pPr>
-      <w:r>
-        <w:rPr/>
-      </w:r>
-    </w:p>
-    <w:p>
-      <w:pPr>
-        <w:pStyle w:val="Example"/>
-        <w:spacing w:before="0" w:after="57"/>
-        <w:rPr/>
-      </w:pPr>
-      <w:r>
-        <w:rPr/>
-        <w:t>func main() {</w:t>
-      </w:r>
-    </w:p>
-    <w:p>
-      <w:pPr>
-        <w:pStyle w:val="Example"/>
-        <w:spacing w:before="0" w:after="57"/>
-        <w:rPr/>
-      </w:pPr>
-      <w:r>
-        <w:rPr/>
-        <w:tab/>
-        <w:t>v := Vertex{3, 4}</w:t>
-      </w:r>
-    </w:p>
-    <w:p>
-      <w:pPr>
-        <w:pStyle w:val="Example"/>
-        <w:spacing w:before="0" w:after="57"/>
-        <w:rPr/>
-      </w:pPr>
-      <w:r>
-        <w:rPr/>
-        <w:tab/>
-        <w:t>v.Scale(10)</w:t>
-        <w:tab/>
-        <w:tab/>
-        <w:t xml:space="preserve">// </w:t>
-      </w:r>
-      <w:r>
-        <w:rPr/>
-        <w:t xml:space="preserve">Compiler will convert </w:t>
-      </w:r>
-      <w:r>
-        <w:rPr>
-          <w:b/>
-          <w:bCs/>
-        </w:rPr>
-        <w:t>v</w:t>
-      </w:r>
-      <w:r>
-        <w:rPr/>
-        <w:t xml:space="preserve"> into the pointer of this value</w:t>
-      </w:r>
-    </w:p>
-    <w:p>
-      <w:pPr>
-        <w:pStyle w:val="Example"/>
-        <w:spacing w:before="0" w:after="57"/>
-        <w:rPr/>
-      </w:pPr>
-      <w:r>
-        <w:rPr/>
-        <w:tab/>
-        <w:t>fmt.Println(v.Abs())</w:t>
-      </w:r>
-    </w:p>
-    <w:p>
-      <w:pPr>
-        <w:pStyle w:val="Example"/>
-        <w:spacing w:before="0" w:after="57"/>
-        <w:rPr/>
-      </w:pPr>
-      <w:r>
-        <w:rPr/>
-        <w:t>}</w:t>
-      </w:r>
-    </w:p>
-    <w:p>
-      <w:pPr>
-        <w:pStyle w:val="TextBody"/>
-        <w:bidi w:val="0"/>
-        <w:spacing w:before="240" w:after="120"/>
-        <w:jc w:val="start"/>
-        <w:rPr/>
-      </w:pPr>
-      <w:r>
-        <w:rPr/>
-        <w:t>Methods can be bound not only to structures, but also to any custom type described in the same module:</w:t>
-      </w:r>
-    </w:p>
-    <w:p>
-      <w:pPr>
-        <w:pStyle w:val="Example"/>
-        <w:spacing w:before="0" w:after="57"/>
-        <w:rPr/>
-      </w:pPr>
-      <w:r>
-        <w:rPr/>
-        <w:t>...</w:t>
-      </w:r>
-    </w:p>
-    <w:p>
-      <w:pPr>
-        <w:pStyle w:val="Example"/>
-        <w:spacing w:before="0" w:after="57"/>
-        <w:rPr/>
-      </w:pPr>
-      <w:r>
-        <w:rPr/>
-        <w:t xml:space="preserve">type </w:t>
-      </w:r>
-      <w:r>
-        <w:rPr>
-          <w:b/>
-          <w:bCs/>
-        </w:rPr>
-        <w:t>WalkerFunc</w:t>
-      </w:r>
-      <w:r>
-        <w:rPr/>
-        <w:t xml:space="preserve"> func()</w:t>
-        <w:tab/>
-        <w:tab/>
-        <w:t xml:space="preserve">// </w:t>
-      </w:r>
-      <w:r>
-        <w:rPr/>
-        <w:t xml:space="preserve">Custom type </w:t>
-      </w:r>
-    </w:p>
-    <w:p>
-      <w:pPr>
-        <w:pStyle w:val="Example"/>
-        <w:spacing w:before="0" w:after="57"/>
-        <w:rPr/>
-      </w:pPr>
-      <w:r>
-        <w:rPr/>
-      </w:r>
-    </w:p>
-    <w:p>
-      <w:pPr>
-        <w:pStyle w:val="Example"/>
-        <w:spacing w:before="0" w:after="57"/>
-        <w:rPr/>
-      </w:pPr>
-      <w:r>
-        <w:rPr/>
-        <w:t>func (wf WalkerFunc) Walk() {</w:t>
-        <w:tab/>
-        <w:tab/>
-        <w:t xml:space="preserve">// </w:t>
-      </w:r>
-      <w:r>
-        <w:rPr/>
-        <w:t xml:space="preserve">Method attached to </w:t>
-      </w:r>
-      <w:r>
-        <w:rPr>
-          <w:b w:val="false"/>
-          <w:bCs w:val="false"/>
-        </w:rPr>
-        <w:t>WalkerFunc</w:t>
-      </w:r>
-    </w:p>
-    <w:p>
-      <w:pPr>
-        <w:pStyle w:val="Example"/>
-        <w:spacing w:before="0" w:after="57"/>
-        <w:rPr/>
-      </w:pPr>
-      <w:r>
-        <w:rPr/>
-        <w:tab/>
-        <w:t>fmt.Println("start walking")</w:t>
-      </w:r>
-    </w:p>
-    <w:p>
-      <w:pPr>
-        <w:pStyle w:val="Example"/>
-        <w:spacing w:before="0" w:after="57"/>
-        <w:rPr/>
-      </w:pPr>
-      <w:r>
-        <w:rPr/>
-        <w:tab/>
-        <w:t>wf()</w:t>
-      </w:r>
-    </w:p>
-    <w:p>
-      <w:pPr>
-        <w:pStyle w:val="Example"/>
-        <w:spacing w:before="0" w:after="57"/>
-        <w:rPr/>
-      </w:pPr>
-      <w:r>
-        <w:rPr/>
-        <w:tab/>
-        <w:t>fmt.Printf("stop walking\n\n")</w:t>
-      </w:r>
-    </w:p>
-    <w:p>
-      <w:pPr>
-        <w:pStyle w:val="Example"/>
-        <w:spacing w:before="0" w:after="57"/>
-        <w:rPr/>
-      </w:pPr>
-      <w:r>
-        <w:rPr/>
-        <w:t>}</w:t>
-      </w:r>
-    </w:p>
-    <w:p>
-      <w:pPr>
-        <w:pStyle w:val="Example"/>
-        <w:rPr/>
-      </w:pPr>
-      <w:r>
-        <w:rPr/>
-        <w:t>…</w:t>
-      </w:r>
-    </w:p>
-    <w:p>
-      <w:pPr>
-        <w:pStyle w:val="Normal"/>
-        <w:rPr/>
-      </w:pPr>
-      <w:r>
-        <w:rPr/>
       </w:r>
     </w:p>
     <w:p>
@@ -1664,7 +89,298 @@
       </w:pPr>
       <w:r>
         <w:rPr/>
+      </w:r>
+    </w:p>
+    <w:p>
+      <w:pPr>
+        <w:pStyle w:val="Normal"/>
+        <w:rPr/>
+      </w:pPr>
+      <w:r>
+        <w:rPr/>
+        <w:t xml:space="preserve">GO language provides </w:t>
+      </w:r>
+      <w:r>
+        <w:rPr/>
+        <w:t xml:space="preserve">rich set of </w:t>
+      </w:r>
+      <w:r>
+        <w:rPr/>
+        <w:t xml:space="preserve"> built-in </w:t>
+      </w:r>
+      <w:r>
+        <w:rPr>
+          <w:b/>
+          <w:bCs/>
+        </w:rPr>
+        <w:t xml:space="preserve">basic </w:t>
+      </w:r>
+      <w:r>
+        <w:rPr>
+          <w:b/>
+          <w:bCs/>
+        </w:rPr>
+        <w:t>types</w:t>
+      </w:r>
+      <w:r>
+        <w:rPr/>
+        <w:t xml:space="preserve">. </w:t>
+      </w:r>
+      <w:r>
+        <w:rPr/>
+        <w:t xml:space="preserve">They are listed in </w:t>
+      </w:r>
+      <w:hyperlink r:id="rId4">
+        <w:r>
+          <w:rPr>
+            <w:rStyle w:val="InternetLink"/>
+          </w:rPr>
+          <w:t>BasicKind</w:t>
+        </w:r>
+      </w:hyperlink>
+      <w:r>
+        <w:rPr/>
+        <w:t xml:space="preserve"> iota. </w:t>
+      </w:r>
+      <w:r>
+        <w:rPr>
+          <w:b/>
+          <w:bCs/>
+        </w:rPr>
+        <w:t>Aggregate</w:t>
+      </w:r>
+      <w:r>
+        <w:rPr/>
+        <w:t xml:space="preserve"> types consists of arrays and structures. Pointers, slices, maps, functions, and channels represent </w:t>
+      </w:r>
+      <w:r>
+        <w:rPr>
+          <w:b/>
+          <w:bCs/>
+        </w:rPr>
+        <w:t>reference</w:t>
+      </w:r>
+      <w:r>
+        <w:rPr/>
+        <w:t xml:space="preserve"> types. </w:t>
+      </w:r>
+      <w:r>
+        <w:rPr>
+          <w:b/>
+          <w:bCs/>
+        </w:rPr>
         <w:t>Interfaces</w:t>
+      </w:r>
+      <w:r>
+        <w:rPr/>
+        <w:t xml:space="preserve"> </w:t>
+      </w:r>
+      <w:r>
+        <w:rPr/>
+        <w:t>are</w:t>
+      </w:r>
+      <w:r>
+        <w:rPr/>
+        <w:t xml:space="preserve"> a separate group of compositional types, which we will consider in the section "Interfaces".</w:t>
+      </w:r>
+    </w:p>
+    <w:p>
+      <w:pPr>
+        <w:pStyle w:val="Heading4"/>
+        <w:numPr>
+          <w:ilvl w:val="3"/>
+          <w:numId w:val="2"/>
+        </w:numPr>
+        <w:rPr/>
+      </w:pPr>
+      <w:r>
+        <w:rPr/>
+        <w:t>Array</w:t>
+      </w:r>
+      <w:r>
+        <w:rPr/>
+        <w:t>s</w:t>
+      </w:r>
+    </w:p>
+    <w:p>
+      <w:pPr>
+        <w:pStyle w:val="Normal"/>
+        <w:ind w:start="0" w:end="119" w:hanging="0"/>
+        <w:rPr/>
+      </w:pPr>
+      <w:r>
+        <w:rPr/>
+        <w:t xml:space="preserve">Array stores collection of items with the same type (homogeneous) and are stored in continuous memory locations. Array has </w:t>
+      </w:r>
+      <w:r>
+        <w:rPr>
+          <w:b/>
+          <w:bCs/>
+        </w:rPr>
+        <w:t>f</w:t>
+      </w:r>
+      <w:r>
+        <w:rPr>
+          <w:b/>
+          <w:bCs/>
+        </w:rPr>
+        <w:t>ixed</w:t>
+      </w:r>
+      <w:r>
+        <w:rPr/>
+        <w:t xml:space="preserve"> size. Each element of the array can be accessed with the help of an index. Unlike other programming languages, an </w:t>
+      </w:r>
+      <w:r>
+        <w:rPr>
+          <w:b/>
+          <w:bCs/>
+        </w:rPr>
+        <w:t>array</w:t>
+      </w:r>
+      <w:r>
+        <w:rPr/>
+        <w:t xml:space="preserve"> is a </w:t>
+      </w:r>
+      <w:r>
+        <w:rPr>
+          <w:b/>
+          <w:bCs/>
+        </w:rPr>
+        <w:t>value</w:t>
+      </w:r>
+      <w:r>
+        <w:rPr/>
+        <w:t xml:space="preserve"> type. Array declaration</w:t>
+      </w:r>
+      <w:r>
+        <w:rPr/>
+        <w:t>:</w:t>
+      </w:r>
+    </w:p>
+    <w:p>
+      <w:pPr>
+        <w:pStyle w:val="Example"/>
+        <w:spacing w:before="0" w:after="57"/>
+        <w:rPr/>
+      </w:pPr>
+      <w:r>
+        <w:rPr/>
+        <w:t>a := [3]int{1,2,3}</w:t>
+        <w:tab/>
+        <w:t>// Given fixed size</w:t>
+      </w:r>
+    </w:p>
+    <w:p>
+      <w:pPr>
+        <w:pStyle w:val="Example"/>
+        <w:spacing w:before="0" w:after="57"/>
+        <w:rPr/>
+      </w:pPr>
+      <w:r>
+        <w:rPr/>
+        <w:t>a := [...]int{1,2,3}</w:t>
+        <w:tab/>
+        <w:t>//  Array literal with length inferred</w:t>
+      </w:r>
+    </w:p>
+    <w:p>
+      <w:pPr>
+        <w:pStyle w:val="Example"/>
+        <w:spacing w:before="0" w:after="57"/>
+        <w:rPr/>
+      </w:pPr>
+      <w:r>
+        <w:rPr/>
+        <w:t>var a [3]int</w:t>
+      </w:r>
+    </w:p>
+    <w:p>
+      <w:pPr>
+        <w:pStyle w:val="Example"/>
+        <w:spacing w:before="0" w:after="57"/>
+        <w:rPr/>
+      </w:pPr>
+      <w:r>
+        <w:rPr/>
+        <w:t>a[0] = 1</w:t>
+      </w:r>
+    </w:p>
+    <w:p>
+      <w:pPr>
+        <w:pStyle w:val="Example"/>
+        <w:spacing w:before="0" w:after="57"/>
+        <w:rPr/>
+      </w:pPr>
+      <w:r>
+        <w:rPr/>
+        <w:t>a[1] = 2</w:t>
+      </w:r>
+    </w:p>
+    <w:p>
+      <w:pPr>
+        <w:pStyle w:val="Example"/>
+        <w:rPr/>
+      </w:pPr>
+      <w:r>
+        <w:rPr/>
+        <w:t>a[2] = 3</w:t>
+      </w:r>
+    </w:p>
+    <w:p>
+      <w:pPr>
+        <w:pStyle w:val="Normal"/>
+        <w:rPr/>
+      </w:pPr>
+      <w:r>
+        <w:rPr/>
+        <w:t>The run-time copies array refer into the different underlying data, pass an address if you want the same location:</w:t>
+      </w:r>
+    </w:p>
+    <w:p>
+      <w:pPr>
+        <w:pStyle w:val="Example"/>
+        <w:spacing w:before="0" w:after="57"/>
+        <w:rPr/>
+      </w:pPr>
+      <w:r>
+        <w:rPr/>
+        <w:t>b := a</w:t>
+        <w:tab/>
+        <w:t>// b is a copy of a</w:t>
+      </w:r>
+    </w:p>
+    <w:p>
+      <w:pPr>
+        <w:pStyle w:val="Example"/>
+        <w:rPr/>
+      </w:pPr>
+      <w:r>
+        <w:rPr/>
+        <w:t>c := &amp;a</w:t>
+        <w:tab/>
+        <w:t>// c and a occup</w:t>
+      </w:r>
+      <w:r>
+        <w:rPr/>
+        <w:t>y</w:t>
+      </w:r>
+      <w:r>
+        <w:rPr/>
+        <w:t xml:space="preserve"> the same location</w:t>
+      </w:r>
+    </w:p>
+    <w:p>
+      <w:pPr>
+        <w:pStyle w:val="Heading4"/>
+        <w:numPr>
+          <w:ilvl w:val="3"/>
+          <w:numId w:val="2"/>
+        </w:numPr>
+        <w:rPr/>
+      </w:pPr>
+      <w:r>
+        <w:rPr/>
+        <w:t>Structures</w:t>
       </w:r>
     </w:p>
     <w:p>
@@ -1677,9 +393,1589 @@
       </w:pPr>
       <w:r>
         <w:rPr/>
+        <w:t xml:space="preserve">A </w:t>
+      </w:r>
+      <w:r>
+        <w:rPr>
+          <w:b/>
+          <w:bCs/>
+        </w:rPr>
+        <w:t>struct</w:t>
+      </w:r>
+      <w:r>
+        <w:rPr/>
+        <w:t xml:space="preserve"> (short for structure) is used to create a collection of members of different data types, into a single variable. To declare a structure in Go, use the </w:t>
+      </w:r>
+      <w:r>
+        <w:rPr>
+          <w:b/>
+          <w:bCs/>
+        </w:rPr>
+        <w:t>type</w:t>
+      </w:r>
+      <w:r>
+        <w:rPr/>
+        <w:t xml:space="preserve"> and </w:t>
+      </w:r>
+      <w:r>
+        <w:rPr>
+          <w:b/>
+          <w:bCs/>
+        </w:rPr>
+        <w:t>struct</w:t>
+      </w:r>
+      <w:r>
+        <w:rPr/>
+        <w:t xml:space="preserve"> keywords:</w:t>
+      </w:r>
+    </w:p>
+    <w:p>
+      <w:pPr>
+        <w:pStyle w:val="Example"/>
+        <w:spacing w:before="0" w:after="57"/>
+        <w:rPr/>
+      </w:pPr>
+      <w:r>
+        <w:rPr/>
+        <w:t>type struct_name struct {</w:t>
+      </w:r>
+    </w:p>
+    <w:p>
+      <w:pPr>
+        <w:pStyle w:val="Example"/>
+        <w:spacing w:before="0" w:after="57"/>
+        <w:rPr/>
+      </w:pPr>
+      <w:r>
+        <w:rPr/>
+        <w:t xml:space="preserve">  </w:t>
+      </w:r>
+      <w:r>
+        <w:rPr/>
+        <w:t>member1 datatype;</w:t>
+      </w:r>
+    </w:p>
+    <w:p>
+      <w:pPr>
+        <w:pStyle w:val="Example"/>
+        <w:spacing w:before="0" w:after="57"/>
+        <w:rPr/>
+      </w:pPr>
+      <w:r>
+        <w:rPr/>
+        <w:t xml:space="preserve">  </w:t>
+      </w:r>
+      <w:r>
+        <w:rPr/>
+        <w:t>member2 datatype;</w:t>
+      </w:r>
+    </w:p>
+    <w:p>
+      <w:pPr>
+        <w:pStyle w:val="Example"/>
+        <w:spacing w:before="0" w:after="57"/>
+        <w:rPr/>
+      </w:pPr>
+      <w:r>
+        <w:rPr/>
+        <w:t xml:space="preserve">  </w:t>
+      </w:r>
+      <w:r>
+        <w:rPr/>
+        <w:t>member3 datatype;</w:t>
+      </w:r>
+    </w:p>
+    <w:p>
+      <w:pPr>
+        <w:pStyle w:val="Example"/>
+        <w:spacing w:before="0" w:after="57"/>
+        <w:rPr/>
+      </w:pPr>
+      <w:r>
+        <w:rPr/>
+        <w:t xml:space="preserve">  </w:t>
+      </w:r>
+      <w:r>
+        <w:rPr/>
+        <w:t>...</w:t>
+      </w:r>
+    </w:p>
+    <w:p>
+      <w:pPr>
+        <w:pStyle w:val="Example"/>
+        <w:rPr/>
+      </w:pPr>
+      <w:r>
+        <w:rPr/>
+        <w:t>}</w:t>
+      </w:r>
+    </w:p>
+    <w:p>
+      <w:pPr>
+        <w:pStyle w:val="TextBody"/>
+        <w:bidi w:val="0"/>
+        <w:spacing w:before="240" w:after="120"/>
+        <w:jc w:val="start"/>
+        <w:rPr/>
+      </w:pPr>
+      <w:r>
+        <w:rPr/>
+        <w:t>To access any member of a structure, use the dot operator (.) between the structure variable name and the structure member:</w:t>
+      </w:r>
+    </w:p>
+    <w:p>
+      <w:pPr>
+        <w:pStyle w:val="Example"/>
+        <w:spacing w:before="0" w:after="57"/>
+        <w:rPr/>
+      </w:pPr>
+      <w:r>
+        <w:rPr/>
+        <w:t>package main</w:t>
+      </w:r>
+    </w:p>
+    <w:p>
+      <w:pPr>
+        <w:pStyle w:val="Example"/>
+        <w:spacing w:before="0" w:after="57"/>
+        <w:rPr/>
+      </w:pPr>
+      <w:r>
+        <w:rPr/>
+        <w:t>import "fmt"</w:t>
+      </w:r>
+    </w:p>
+    <w:p>
+      <w:pPr>
+        <w:pStyle w:val="Example"/>
+        <w:spacing w:before="0" w:after="57"/>
+        <w:rPr/>
+      </w:pPr>
+      <w:r>
+        <w:rPr/>
+      </w:r>
+    </w:p>
+    <w:p>
+      <w:pPr>
+        <w:pStyle w:val="Example"/>
+        <w:spacing w:before="0" w:after="57"/>
+        <w:rPr/>
+      </w:pPr>
+      <w:r>
+        <w:rPr/>
+        <w:t>type Creature struct {</w:t>
+      </w:r>
+    </w:p>
+    <w:p>
+      <w:pPr>
+        <w:pStyle w:val="Example"/>
+        <w:spacing w:before="0" w:after="57"/>
+        <w:rPr/>
+      </w:pPr>
+      <w:r>
+        <w:rPr/>
+        <w:tab/>
+        <w:t>Name string</w:t>
+      </w:r>
+    </w:p>
+    <w:p>
+      <w:pPr>
+        <w:pStyle w:val="Example"/>
+        <w:spacing w:before="0" w:after="57"/>
+        <w:rPr/>
+      </w:pPr>
+      <w:r>
+        <w:rPr/>
+        <w:t>}</w:t>
+      </w:r>
+    </w:p>
+    <w:p>
+      <w:pPr>
+        <w:pStyle w:val="Example"/>
+        <w:spacing w:before="0" w:after="57"/>
+        <w:rPr/>
+      </w:pPr>
+      <w:r>
+        <w:rPr/>
+      </w:r>
+    </w:p>
+    <w:p>
+      <w:pPr>
+        <w:pStyle w:val="Example"/>
+        <w:spacing w:before="0" w:after="57"/>
+        <w:rPr/>
+      </w:pPr>
+      <w:r>
+        <w:rPr/>
+        <w:t>func main() {</w:t>
+      </w:r>
+    </w:p>
+    <w:p>
+      <w:pPr>
+        <w:pStyle w:val="Example"/>
+        <w:spacing w:before="0" w:after="57"/>
+        <w:rPr/>
+      </w:pPr>
+      <w:r>
+        <w:rPr/>
+        <w:tab/>
+        <w:t>c := Creature{</w:t>
+      </w:r>
+    </w:p>
+    <w:p>
+      <w:pPr>
+        <w:pStyle w:val="Example"/>
+        <w:spacing w:before="0" w:after="57"/>
+        <w:rPr/>
+      </w:pPr>
+      <w:r>
+        <w:rPr/>
+        <w:tab/>
+        <w:tab/>
+        <w:t>Name: "Sammy the Shark",</w:t>
+      </w:r>
+    </w:p>
+    <w:p>
+      <w:pPr>
+        <w:pStyle w:val="Example"/>
+        <w:spacing w:before="0" w:after="57"/>
+        <w:rPr/>
+      </w:pPr>
+      <w:r>
+        <w:rPr/>
+        <w:tab/>
+        <w:t>}</w:t>
+      </w:r>
+    </w:p>
+    <w:p>
+      <w:pPr>
+        <w:pStyle w:val="Example"/>
+        <w:spacing w:before="0" w:after="57"/>
+        <w:rPr/>
+      </w:pPr>
+      <w:r>
+        <w:rPr/>
+        <w:tab/>
+        <w:t>fmt.Println(</w:t>
+      </w:r>
+      <w:r>
+        <w:rPr>
+          <w:b/>
+          <w:bCs/>
+          <w:color w:val="FF0000"/>
+        </w:rPr>
+        <w:t>c.Name</w:t>
+      </w:r>
+      <w:r>
+        <w:rPr/>
+        <w:t>)</w:t>
+      </w:r>
+    </w:p>
+    <w:p>
+      <w:pPr>
+        <w:pStyle w:val="Example"/>
+        <w:rPr/>
+      </w:pPr>
+      <w:r>
+        <w:rPr/>
+        <w:t>}</w:t>
+      </w:r>
+    </w:p>
+    <w:p>
+      <w:pPr>
+        <w:pStyle w:val="TextBody"/>
+        <w:bidi w:val="0"/>
+        <w:spacing w:before="240" w:after="120"/>
+        <w:jc w:val="start"/>
+        <w:rPr/>
+      </w:pPr>
+      <w:r>
+        <w:rPr/>
+        <w:t>Within the body of main, we create an instance of Creature by placing a pair of braces after the name of the type, Creature, and then specifying values for that instance’s fields. The instance in c will have its Name field set to “Sammy the Shark”. If every field value will be provided during the instantiation of a struct, you can omit the field names (short declaration):</w:t>
+      </w:r>
+    </w:p>
+    <w:p>
+      <w:pPr>
+        <w:pStyle w:val="Example"/>
+        <w:spacing w:before="0" w:after="57"/>
+        <w:rPr/>
+      </w:pPr>
+      <w:r>
+        <w:rPr/>
+        <w:t>package main</w:t>
+      </w:r>
+    </w:p>
+    <w:p>
+      <w:pPr>
+        <w:pStyle w:val="Example"/>
+        <w:spacing w:before="0" w:after="57"/>
+        <w:rPr/>
+      </w:pPr>
+      <w:r>
+        <w:rPr/>
+        <w:t>import "fmt"</w:t>
+      </w:r>
+    </w:p>
+    <w:p>
+      <w:pPr>
+        <w:pStyle w:val="Example"/>
+        <w:spacing w:before="0" w:after="57"/>
+        <w:rPr/>
+      </w:pPr>
+      <w:r>
+        <w:rPr/>
+      </w:r>
+    </w:p>
+    <w:p>
+      <w:pPr>
+        <w:pStyle w:val="Example"/>
+        <w:spacing w:before="0" w:after="57"/>
+        <w:rPr/>
+      </w:pPr>
+      <w:r>
+        <w:rPr/>
+        <w:t>type Creature struct {</w:t>
+      </w:r>
+    </w:p>
+    <w:p>
+      <w:pPr>
+        <w:pStyle w:val="Example"/>
+        <w:spacing w:before="0" w:after="57"/>
+        <w:rPr/>
+      </w:pPr>
+      <w:r>
+        <w:rPr/>
+        <w:tab/>
+        <w:t>Name string</w:t>
+      </w:r>
+    </w:p>
+    <w:p>
+      <w:pPr>
+        <w:pStyle w:val="Example"/>
+        <w:spacing w:before="0" w:after="57"/>
+        <w:rPr/>
+      </w:pPr>
+      <w:r>
+        <w:rPr/>
+        <w:tab/>
+        <w:t>Type string</w:t>
+      </w:r>
+    </w:p>
+    <w:p>
+      <w:pPr>
+        <w:pStyle w:val="Example"/>
+        <w:spacing w:before="0" w:after="57"/>
+        <w:rPr/>
+      </w:pPr>
+      <w:r>
+        <w:rPr/>
+        <w:t>}</w:t>
+      </w:r>
+    </w:p>
+    <w:p>
+      <w:pPr>
+        <w:pStyle w:val="Example"/>
+        <w:spacing w:before="0" w:after="57"/>
+        <w:rPr/>
+      </w:pPr>
+      <w:r>
+        <w:rPr/>
+      </w:r>
+    </w:p>
+    <w:p>
+      <w:pPr>
+        <w:pStyle w:val="Example"/>
+        <w:spacing w:before="0" w:after="57"/>
+        <w:rPr/>
+      </w:pPr>
+      <w:r>
+        <w:rPr/>
+        <w:t>func main() {</w:t>
+      </w:r>
+    </w:p>
+    <w:p>
+      <w:pPr>
+        <w:pStyle w:val="Example"/>
+        <w:spacing w:before="0" w:after="57"/>
+        <w:rPr/>
+      </w:pPr>
+      <w:r>
+        <w:rPr/>
+        <w:tab/>
+        <w:t xml:space="preserve">c := </w:t>
+      </w:r>
+      <w:r>
+        <w:rPr>
+          <w:b/>
+          <w:bCs/>
+          <w:color w:val="FF0000"/>
+        </w:rPr>
+        <w:t>Creature{"Sammy", "Shark"}</w:t>
+      </w:r>
+    </w:p>
+    <w:p>
+      <w:pPr>
+        <w:pStyle w:val="Example"/>
+        <w:spacing w:before="0" w:after="57"/>
+        <w:rPr/>
+      </w:pPr>
+      <w:r>
+        <w:rPr/>
+        <w:tab/>
+        <w:t>fmt.Println(c.Name, "the", c.Type)</w:t>
+      </w:r>
+    </w:p>
+    <w:p>
+      <w:pPr>
+        <w:pStyle w:val="Example"/>
+        <w:rPr/>
+      </w:pPr>
+      <w:r>
+        <w:rPr/>
+        <w:t>}</w:t>
+      </w:r>
+    </w:p>
+    <w:p>
+      <w:pPr>
+        <w:pStyle w:val="TextBody"/>
+        <w:bidi w:val="0"/>
+        <w:spacing w:before="240" w:after="120"/>
+        <w:jc w:val="start"/>
+        <w:rPr/>
+      </w:pPr>
+      <w:r>
+        <w:rPr/>
+        <w:t xml:space="preserve">You must provide values for each field in the </w:t>
+      </w:r>
+      <w:r>
+        <w:rPr>
+          <w:b/>
+          <w:bCs/>
+        </w:rPr>
+        <w:t>struct</w:t>
+      </w:r>
+      <w:r>
+        <w:rPr/>
+        <w:t xml:space="preserve"> when using the short declaration.</w:t>
+      </w:r>
+    </w:p>
+    <w:p>
+      <w:pPr>
+        <w:pStyle w:val="TextBody"/>
+        <w:bidi w:val="0"/>
+        <w:spacing w:before="240" w:after="120"/>
+        <w:jc w:val="start"/>
+        <w:rPr/>
+      </w:pPr>
+      <w:r>
+        <w:rPr/>
+        <w:t>If a field name begins with a capital letter, it will be readable and writeable by code outside of the package where the struct was defined (exported field). If the field begins with a lowercase letter, only code within that struct’s package will be able to read and write that field:</w:t>
+      </w:r>
+    </w:p>
+    <w:p>
+      <w:pPr>
+        <w:pStyle w:val="Example"/>
+        <w:spacing w:before="0" w:after="57"/>
+        <w:rPr/>
+      </w:pPr>
+      <w:r>
+        <w:rPr/>
+        <w:t>package main</w:t>
+      </w:r>
+    </w:p>
+    <w:p>
+      <w:pPr>
+        <w:pStyle w:val="Example"/>
+        <w:spacing w:before="0" w:after="57"/>
+        <w:rPr/>
+      </w:pPr>
+      <w:r>
+        <w:rPr/>
+        <w:t>import "fmt"</w:t>
+      </w:r>
+    </w:p>
+    <w:p>
+      <w:pPr>
+        <w:pStyle w:val="Example"/>
+        <w:spacing w:before="0" w:after="57"/>
+        <w:rPr/>
+      </w:pPr>
+      <w:r>
+        <w:rPr/>
+      </w:r>
+    </w:p>
+    <w:p>
+      <w:pPr>
+        <w:pStyle w:val="Example"/>
+        <w:spacing w:before="0" w:after="57"/>
+        <w:rPr/>
+      </w:pPr>
+      <w:r>
+        <w:rPr/>
+        <w:t>type Creature struct {</w:t>
+      </w:r>
+    </w:p>
+    <w:p>
+      <w:pPr>
+        <w:pStyle w:val="Example"/>
+        <w:spacing w:before="0" w:after="57"/>
+        <w:rPr/>
+      </w:pPr>
+      <w:r>
+        <w:rPr/>
+        <w:tab/>
+        <w:t>Name string</w:t>
+      </w:r>
+    </w:p>
+    <w:p>
+      <w:pPr>
+        <w:pStyle w:val="Example"/>
+        <w:spacing w:before="0" w:after="57"/>
+        <w:rPr/>
+      </w:pPr>
+      <w:r>
+        <w:rPr/>
+        <w:tab/>
+        <w:t>Type string</w:t>
+      </w:r>
+    </w:p>
+    <w:p>
+      <w:pPr>
+        <w:pStyle w:val="Example"/>
+        <w:spacing w:before="0" w:after="57"/>
+        <w:rPr/>
+      </w:pPr>
+      <w:r>
+        <w:rPr/>
+      </w:r>
+    </w:p>
+    <w:p>
+      <w:pPr>
+        <w:pStyle w:val="Example"/>
+        <w:spacing w:before="0" w:after="57"/>
+        <w:rPr/>
+      </w:pPr>
+      <w:r>
+        <w:rPr/>
+        <w:tab/>
+        <w:t>password string</w:t>
+      </w:r>
+    </w:p>
+    <w:p>
+      <w:pPr>
+        <w:pStyle w:val="Example"/>
+        <w:spacing w:before="0" w:after="57"/>
+        <w:rPr/>
+      </w:pPr>
+      <w:r>
+        <w:rPr/>
+        <w:t>}</w:t>
+      </w:r>
+    </w:p>
+    <w:p>
+      <w:pPr>
+        <w:pStyle w:val="Example"/>
+        <w:spacing w:before="0" w:after="57"/>
+        <w:rPr/>
+      </w:pPr>
+      <w:r>
+        <w:rPr/>
+      </w:r>
+    </w:p>
+    <w:p>
+      <w:pPr>
+        <w:pStyle w:val="Example"/>
+        <w:spacing w:before="0" w:after="57"/>
+        <w:rPr/>
+      </w:pPr>
+      <w:r>
+        <w:rPr/>
+        <w:t>func main() {</w:t>
+      </w:r>
+    </w:p>
+    <w:p>
+      <w:pPr>
+        <w:pStyle w:val="Example"/>
+        <w:spacing w:before="0" w:after="57"/>
+        <w:rPr/>
+      </w:pPr>
+      <w:r>
+        <w:rPr/>
+        <w:tab/>
+        <w:t>c := Creature{</w:t>
+      </w:r>
+    </w:p>
+    <w:p>
+      <w:pPr>
+        <w:pStyle w:val="Example"/>
+        <w:spacing w:before="0" w:after="57"/>
+        <w:rPr/>
+      </w:pPr>
+      <w:r>
+        <w:rPr/>
+        <w:tab/>
+        <w:tab/>
+        <w:t>Name: "Sammy",</w:t>
+      </w:r>
+    </w:p>
+    <w:p>
+      <w:pPr>
+        <w:pStyle w:val="Example"/>
+        <w:spacing w:before="0" w:after="57"/>
+        <w:rPr/>
+      </w:pPr>
+      <w:r>
+        <w:rPr/>
+        <w:tab/>
+        <w:tab/>
+        <w:t>Type: "Shark",</w:t>
+      </w:r>
+    </w:p>
+    <w:p>
+      <w:pPr>
+        <w:pStyle w:val="Example"/>
+        <w:spacing w:before="0" w:after="57"/>
+        <w:rPr/>
+      </w:pPr>
+      <w:r>
+        <w:rPr/>
+        <w:tab/>
+        <w:tab/>
+      </w:r>
+      <w:r>
+        <w:rPr>
+          <w:b/>
+          <w:bCs/>
+          <w:color w:val="FF0000"/>
+        </w:rPr>
+        <w:t>password: "secret"</w:t>
+      </w:r>
+      <w:r>
+        <w:rPr/>
+        <w:t>,</w:t>
+      </w:r>
+    </w:p>
+    <w:p>
+      <w:pPr>
+        <w:pStyle w:val="Example"/>
+        <w:spacing w:before="0" w:after="57"/>
+        <w:rPr/>
+      </w:pPr>
+      <w:r>
+        <w:rPr/>
+        <w:tab/>
+        <w:t>}</w:t>
+      </w:r>
+    </w:p>
+    <w:p>
+      <w:pPr>
+        <w:pStyle w:val="Example"/>
+        <w:spacing w:before="0" w:after="57"/>
+        <w:rPr/>
+      </w:pPr>
+      <w:r>
+        <w:rPr/>
+        <w:tab/>
+        <w:t>fmt.Println(c.Name, "the", c.Type)</w:t>
+      </w:r>
+    </w:p>
+    <w:p>
+      <w:pPr>
+        <w:pStyle w:val="Example"/>
+        <w:spacing w:before="0" w:after="57"/>
+        <w:rPr/>
+      </w:pPr>
+      <w:r>
+        <w:rPr/>
+        <w:tab/>
+        <w:t>fmt.Println("Password is", c.password)</w:t>
+      </w:r>
+    </w:p>
+    <w:p>
+      <w:pPr>
+        <w:pStyle w:val="Example"/>
+        <w:spacing w:before="0" w:after="57"/>
+        <w:rPr/>
+      </w:pPr>
+      <w:r>
+        <w:rPr/>
+        <w:t>}</w:t>
+      </w:r>
+    </w:p>
+    <w:p>
+      <w:pPr>
+        <w:pStyle w:val="TextBody"/>
+        <w:bidi w:val="0"/>
+        <w:spacing w:before="240" w:after="120"/>
+        <w:jc w:val="start"/>
+        <w:rPr/>
+      </w:pPr>
+      <w:r>
+        <w:rPr/>
+        <w:t xml:space="preserve">Field </w:t>
+      </w:r>
+      <w:r>
+        <w:rPr>
+          <w:b/>
+          <w:bCs/>
+        </w:rPr>
+        <w:t>password</w:t>
+      </w:r>
+      <w:r>
+        <w:rPr/>
+        <w:t xml:space="preserve"> is accessible in </w:t>
+      </w:r>
+      <w:r>
+        <w:rPr>
+          <w:b/>
+          <w:bCs/>
+        </w:rPr>
+        <w:t>main</w:t>
+      </w:r>
+      <w:r>
+        <w:rPr/>
+        <w:t xml:space="preserve"> package only.</w:t>
+      </w:r>
+    </w:p>
+    <w:p>
+      <w:pPr>
+        <w:pStyle w:val="TextBody"/>
+        <w:bidi w:val="0"/>
+        <w:spacing w:before="240" w:after="120"/>
+        <w:jc w:val="start"/>
+        <w:rPr/>
+      </w:pPr>
+      <w:r>
+        <w:rPr/>
+        <w:t xml:space="preserve">You can also define an </w:t>
+      </w:r>
+      <w:r>
+        <w:rPr>
+          <w:b/>
+          <w:bCs/>
+        </w:rPr>
+        <w:t>inline struct</w:t>
+      </w:r>
+      <w:r>
+        <w:rPr/>
+        <w:t>. Inline struct definitions appear on the right-hand side of a variable assignment. You must provide an instantiation of them immediately after by providing an additional pair of braces with values for each of the fields you define:</w:t>
+      </w:r>
+    </w:p>
+    <w:p>
+      <w:pPr>
+        <w:pStyle w:val="Example"/>
+        <w:spacing w:before="0" w:after="57"/>
+        <w:rPr/>
+      </w:pPr>
+      <w:r>
+        <w:rPr/>
+        <w:t>package main</w:t>
+      </w:r>
+    </w:p>
+    <w:p>
+      <w:pPr>
+        <w:pStyle w:val="Example"/>
+        <w:spacing w:before="0" w:after="57"/>
+        <w:rPr/>
+      </w:pPr>
+      <w:r>
+        <w:rPr/>
+        <w:t>import "fmt"</w:t>
+      </w:r>
+    </w:p>
+    <w:p>
+      <w:pPr>
+        <w:pStyle w:val="Example"/>
+        <w:spacing w:before="0" w:after="57"/>
+        <w:rPr/>
+      </w:pPr>
+      <w:r>
+        <w:rPr/>
+      </w:r>
+    </w:p>
+    <w:p>
+      <w:pPr>
+        <w:pStyle w:val="Example"/>
+        <w:spacing w:before="0" w:after="57"/>
+        <w:rPr/>
+      </w:pPr>
+      <w:r>
+        <w:rPr/>
+        <w:t>func main() {</w:t>
+      </w:r>
+    </w:p>
+    <w:p>
+      <w:pPr>
+        <w:pStyle w:val="Example"/>
+        <w:spacing w:before="0" w:after="57"/>
+        <w:rPr/>
+      </w:pPr>
+      <w:r>
+        <w:rPr/>
+        <w:tab/>
+        <w:t>c := struct {</w:t>
+      </w:r>
+    </w:p>
+    <w:p>
+      <w:pPr>
+        <w:pStyle w:val="Example"/>
+        <w:spacing w:before="0" w:after="57"/>
+        <w:rPr/>
+      </w:pPr>
+      <w:r>
+        <w:rPr/>
+        <w:tab/>
+        <w:tab/>
+        <w:t>Name string</w:t>
+      </w:r>
+    </w:p>
+    <w:p>
+      <w:pPr>
+        <w:pStyle w:val="Example"/>
+        <w:spacing w:before="0" w:after="57"/>
+        <w:rPr/>
+      </w:pPr>
+      <w:r>
+        <w:rPr/>
+        <w:tab/>
+        <w:tab/>
+        <w:t>Type string</w:t>
+      </w:r>
+    </w:p>
+    <w:p>
+      <w:pPr>
+        <w:pStyle w:val="Example"/>
+        <w:spacing w:before="0" w:after="57"/>
+        <w:rPr/>
+      </w:pPr>
+      <w:r>
+        <w:rPr/>
+        <w:tab/>
+        <w:t>}{</w:t>
+      </w:r>
+    </w:p>
+    <w:p>
+      <w:pPr>
+        <w:pStyle w:val="Example"/>
+        <w:spacing w:before="0" w:after="57"/>
+        <w:rPr/>
+      </w:pPr>
+      <w:r>
+        <w:rPr/>
+        <w:tab/>
+        <w:tab/>
+        <w:t>Name: "Sammy",</w:t>
+      </w:r>
+    </w:p>
+    <w:p>
+      <w:pPr>
+        <w:pStyle w:val="Example"/>
+        <w:spacing w:before="0" w:after="57"/>
+        <w:rPr/>
+      </w:pPr>
+      <w:r>
+        <w:rPr/>
+        <w:tab/>
+        <w:tab/>
+        <w:t>Type: "Shark",</w:t>
+      </w:r>
+    </w:p>
+    <w:p>
+      <w:pPr>
+        <w:pStyle w:val="Example"/>
+        <w:spacing w:before="0" w:after="57"/>
+        <w:rPr/>
+      </w:pPr>
+      <w:r>
+        <w:rPr/>
+        <w:tab/>
+        <w:t>}</w:t>
+      </w:r>
+    </w:p>
+    <w:p>
+      <w:pPr>
+        <w:pStyle w:val="Example"/>
+        <w:spacing w:before="0" w:after="57"/>
+        <w:rPr/>
+      </w:pPr>
+      <w:r>
+        <w:rPr/>
+        <w:tab/>
+        <w:t>fmt.Println(c.Name, "the", c.Type)</w:t>
+      </w:r>
+    </w:p>
+    <w:p>
+      <w:pPr>
+        <w:pStyle w:val="Example"/>
+        <w:rPr/>
+      </w:pPr>
+      <w:r>
+        <w:rPr/>
+        <w:t>}</w:t>
+      </w:r>
+    </w:p>
+    <w:p>
+      <w:pPr>
+        <w:pStyle w:val="Heading7"/>
+        <w:numPr>
+          <w:ilvl w:val="6"/>
+          <w:numId w:val="1"/>
+        </w:numPr>
+        <w:rPr/>
+      </w:pPr>
+      <w:r>
+        <w:rPr/>
+        <w:t>Methods</w:t>
+      </w:r>
+    </w:p>
+    <w:p>
+      <w:pPr>
+        <w:pStyle w:val="TextBody"/>
+        <w:rPr/>
+      </w:pPr>
+      <w:r>
+        <w:rPr/>
+        <w:t xml:space="preserve">In GO, only variables can be specified inside a structure. Functions are described outside the structure and are connected using the </w:t>
+      </w:r>
+      <w:r>
+        <w:rPr>
+          <w:b/>
+          <w:bCs/>
+        </w:rPr>
+        <w:t>receiver</w:t>
+      </w:r>
+      <w:r>
+        <w:rPr/>
+        <w:t>:</w:t>
+      </w:r>
+    </w:p>
+    <w:p>
+      <w:pPr>
+        <w:pStyle w:val="Example"/>
+        <w:rPr/>
+      </w:pPr>
+      <w:r>
+        <w:rPr/>
+        <w:t>type my_type struct { }</w:t>
+      </w:r>
+    </w:p>
+    <w:p>
+      <w:pPr>
+        <w:pStyle w:val="Example"/>
+        <w:rPr/>
+      </w:pPr>
+      <w:r>
+        <w:rPr/>
+        <w:t>...</w:t>
+      </w:r>
+    </w:p>
+    <w:p>
+      <w:pPr>
+        <w:pStyle w:val="Example"/>
+        <w:rPr/>
+      </w:pPr>
+      <w:r>
+        <w:rPr/>
+        <w:t>func (</w:t>
+      </w:r>
+      <w:r>
+        <w:rPr>
+          <w:b/>
+          <w:bCs/>
+          <w:color w:val="FF0000"/>
+        </w:rPr>
+        <w:t>m my_type</w:t>
+      </w:r>
+      <w:r>
+        <w:rPr/>
+        <w:t>) my_func() int {</w:t>
+      </w:r>
+    </w:p>
+    <w:p>
+      <w:pPr>
+        <w:pStyle w:val="Example"/>
+        <w:rPr/>
+      </w:pPr>
+      <w:r>
+        <w:rPr/>
+        <w:t xml:space="preserve">   </w:t>
+      </w:r>
+      <w:r>
+        <w:rPr/>
+        <w:t>//code</w:t>
+      </w:r>
+    </w:p>
+    <w:p>
+      <w:pPr>
+        <w:pStyle w:val="Example"/>
+        <w:rPr/>
+      </w:pPr>
+      <w:r>
+        <w:rPr/>
+        <w:t>}</w:t>
+      </w:r>
+    </w:p>
+    <w:p>
+      <w:pPr>
+        <w:pStyle w:val="TextBody"/>
+        <w:bidi w:val="0"/>
+        <w:spacing w:before="240" w:after="120"/>
+        <w:jc w:val="start"/>
+        <w:rPr/>
+      </w:pPr>
+      <w:r>
+        <w:rPr/>
+        <w:t xml:space="preserve">In this example, the expression before the function name </w:t>
+      </w:r>
+      <w:r>
+        <w:rPr>
+          <w:b/>
+          <w:bCs/>
+        </w:rPr>
+        <w:t>(m my_type)</w:t>
+      </w:r>
+      <w:r>
+        <w:rPr/>
+        <w:t xml:space="preserve"> defines the </w:t>
+      </w:r>
+      <w:r>
+        <w:rPr>
+          <w:b/>
+          <w:bCs/>
+        </w:rPr>
+        <w:t>receiver</w:t>
+      </w:r>
+      <w:r>
+        <w:rPr/>
+        <w:t xml:space="preserve"> and its </w:t>
+      </w:r>
+      <w:r>
+        <w:rPr>
+          <w:b/>
+          <w:bCs/>
+        </w:rPr>
+        <w:t>type</w:t>
+      </w:r>
+      <w:r>
+        <w:rPr/>
+        <w:t xml:space="preserve">. A function written this way is called a </w:t>
+      </w:r>
+      <w:r>
+        <w:rPr>
+          <w:b/>
+          <w:bCs/>
+        </w:rPr>
+        <w:t>method</w:t>
+      </w:r>
+      <w:r>
+        <w:rPr/>
+        <w:t>. Remember that the receiver is actually a hidden parameter of the method and is passed by value. If a method changes the fields inside the structure, it is necessary to pass the pointer, otherwise the changes will not be saved:</w:t>
+      </w:r>
+    </w:p>
+    <w:p>
+      <w:pPr>
+        <w:pStyle w:val="Example"/>
+        <w:spacing w:before="0" w:after="57"/>
+        <w:rPr/>
+      </w:pPr>
+      <w:r>
+        <w:rPr/>
+        <w:t>package main</w:t>
+      </w:r>
+    </w:p>
+    <w:p>
+      <w:pPr>
+        <w:pStyle w:val="Example"/>
+        <w:spacing w:before="0" w:after="57"/>
+        <w:rPr/>
+      </w:pPr>
+      <w:r>
+        <w:rPr/>
+      </w:r>
+    </w:p>
+    <w:p>
+      <w:pPr>
+        <w:pStyle w:val="Example"/>
+        <w:spacing w:before="0" w:after="57"/>
+        <w:rPr/>
+      </w:pPr>
+      <w:r>
+        <w:rPr/>
+        <w:t>import (</w:t>
+      </w:r>
+    </w:p>
+    <w:p>
+      <w:pPr>
+        <w:pStyle w:val="Example"/>
+        <w:spacing w:before="0" w:after="57"/>
+        <w:rPr/>
+      </w:pPr>
+      <w:r>
+        <w:rPr/>
+        <w:tab/>
+        <w:t>"fmt"</w:t>
+      </w:r>
+    </w:p>
+    <w:p>
+      <w:pPr>
+        <w:pStyle w:val="Example"/>
+        <w:spacing w:before="0" w:after="57"/>
+        <w:rPr/>
+      </w:pPr>
+      <w:r>
+        <w:rPr/>
+        <w:tab/>
+        <w:t>"math"</w:t>
+      </w:r>
+    </w:p>
+    <w:p>
+      <w:pPr>
+        <w:pStyle w:val="Example"/>
+        <w:spacing w:before="0" w:after="57"/>
+        <w:rPr/>
+      </w:pPr>
+      <w:r>
+        <w:rPr/>
+        <w:t>)</w:t>
+      </w:r>
+    </w:p>
+    <w:p>
+      <w:pPr>
+        <w:pStyle w:val="Example"/>
+        <w:spacing w:before="0" w:after="57"/>
+        <w:rPr/>
+      </w:pPr>
+      <w:r>
+        <w:rPr/>
+      </w:r>
+    </w:p>
+    <w:p>
+      <w:pPr>
+        <w:pStyle w:val="Example"/>
+        <w:spacing w:before="0" w:after="57"/>
+        <w:rPr/>
+      </w:pPr>
+      <w:r>
+        <w:rPr/>
+        <w:t>type Vertex struct {</w:t>
+      </w:r>
+    </w:p>
+    <w:p>
+      <w:pPr>
+        <w:pStyle w:val="Example"/>
+        <w:spacing w:before="0" w:after="57"/>
+        <w:rPr/>
+      </w:pPr>
+      <w:r>
+        <w:rPr/>
+        <w:tab/>
+        <w:t>X, Y float64</w:t>
+      </w:r>
+    </w:p>
+    <w:p>
+      <w:pPr>
+        <w:pStyle w:val="Example"/>
+        <w:spacing w:before="0" w:after="57"/>
+        <w:rPr/>
+      </w:pPr>
+      <w:r>
+        <w:rPr/>
+        <w:t>}</w:t>
+      </w:r>
+    </w:p>
+    <w:p>
+      <w:pPr>
+        <w:pStyle w:val="Example"/>
+        <w:spacing w:before="0" w:after="57"/>
+        <w:rPr/>
+      </w:pPr>
+      <w:r>
+        <w:rPr/>
+      </w:r>
+    </w:p>
+    <w:p>
+      <w:pPr>
+        <w:pStyle w:val="Example"/>
+        <w:spacing w:before="0" w:after="57"/>
+        <w:rPr/>
+      </w:pPr>
+      <w:r>
+        <w:rPr/>
+        <w:t>func (v Vertex) Abs() float64 {</w:t>
+        <w:tab/>
+        <w:tab/>
+        <w:t xml:space="preserve">// copy of the receiver </w:t>
+      </w:r>
+    </w:p>
+    <w:p>
+      <w:pPr>
+        <w:pStyle w:val="Example"/>
+        <w:spacing w:before="0" w:after="57"/>
+        <w:rPr/>
+      </w:pPr>
+      <w:r>
+        <w:rPr/>
+        <w:tab/>
+        <w:t>return math.Sqrt(v.X*v.X + v.Y*v.Y)</w:t>
+      </w:r>
+    </w:p>
+    <w:p>
+      <w:pPr>
+        <w:pStyle w:val="Example"/>
+        <w:spacing w:before="0" w:after="57"/>
+        <w:rPr/>
+      </w:pPr>
+      <w:r>
+        <w:rPr/>
+        <w:t>}</w:t>
+      </w:r>
+    </w:p>
+    <w:p>
+      <w:pPr>
+        <w:pStyle w:val="Example"/>
+        <w:spacing w:before="0" w:after="57"/>
+        <w:rPr/>
+      </w:pPr>
+      <w:r>
+        <w:rPr/>
+      </w:r>
+    </w:p>
+    <w:p>
+      <w:pPr>
+        <w:pStyle w:val="Example"/>
+        <w:spacing w:before="0" w:after="57"/>
+        <w:rPr/>
+      </w:pPr>
+      <w:r>
+        <w:rPr/>
+        <w:t>func (v *Vertex) Scale(f float64) {</w:t>
+        <w:tab/>
+        <w:t>// pointer to the receiver</w:t>
+      </w:r>
+    </w:p>
+    <w:p>
+      <w:pPr>
+        <w:pStyle w:val="Example"/>
+        <w:spacing w:before="0" w:after="57"/>
+        <w:rPr/>
+      </w:pPr>
+      <w:r>
+        <w:rPr/>
+        <w:tab/>
+        <w:t>v.X = v.X * f</w:t>
+      </w:r>
+    </w:p>
+    <w:p>
+      <w:pPr>
+        <w:pStyle w:val="Example"/>
+        <w:spacing w:before="0" w:after="57"/>
+        <w:rPr/>
+      </w:pPr>
+      <w:r>
+        <w:rPr/>
+        <w:tab/>
+        <w:t>v.Y = v.Y * f</w:t>
+      </w:r>
+    </w:p>
+    <w:p>
+      <w:pPr>
+        <w:pStyle w:val="Example"/>
+        <w:spacing w:before="0" w:after="57"/>
+        <w:rPr/>
+      </w:pPr>
+      <w:r>
+        <w:rPr/>
+        <w:t>}</w:t>
+      </w:r>
+    </w:p>
+    <w:p>
+      <w:pPr>
+        <w:pStyle w:val="Example"/>
+        <w:spacing w:before="0" w:after="57"/>
+        <w:rPr/>
+      </w:pPr>
+      <w:r>
+        <w:rPr/>
+      </w:r>
+    </w:p>
+    <w:p>
+      <w:pPr>
+        <w:pStyle w:val="Example"/>
+        <w:spacing w:before="0" w:after="57"/>
+        <w:rPr/>
+      </w:pPr>
+      <w:r>
+        <w:rPr/>
+        <w:t>func main() {</w:t>
+      </w:r>
+    </w:p>
+    <w:p>
+      <w:pPr>
+        <w:pStyle w:val="Example"/>
+        <w:spacing w:before="0" w:after="57"/>
+        <w:rPr/>
+      </w:pPr>
+      <w:r>
+        <w:rPr/>
+        <w:tab/>
+        <w:t>v := Vertex{3, 4}</w:t>
+      </w:r>
+    </w:p>
+    <w:p>
+      <w:pPr>
+        <w:pStyle w:val="Example"/>
+        <w:spacing w:before="0" w:after="57"/>
+        <w:rPr/>
+      </w:pPr>
+      <w:r>
+        <w:rPr/>
+        <w:tab/>
+        <w:t>v.Scale(10)</w:t>
+        <w:tab/>
+        <w:tab/>
+        <w:t xml:space="preserve">// Compiler will convert </w:t>
+      </w:r>
+      <w:r>
+        <w:rPr>
+          <w:b/>
+          <w:bCs/>
+        </w:rPr>
+        <w:t>v</w:t>
+      </w:r>
+      <w:r>
+        <w:rPr/>
+        <w:t xml:space="preserve"> into the pointer of this value</w:t>
+      </w:r>
+    </w:p>
+    <w:p>
+      <w:pPr>
+        <w:pStyle w:val="Example"/>
+        <w:spacing w:before="0" w:after="57"/>
+        <w:rPr/>
+      </w:pPr>
+      <w:r>
+        <w:rPr/>
+        <w:tab/>
+        <w:t>fmt.Println(v.Abs())</w:t>
+      </w:r>
+    </w:p>
+    <w:p>
+      <w:pPr>
+        <w:pStyle w:val="Example"/>
+        <w:spacing w:before="0" w:after="57"/>
+        <w:rPr/>
+      </w:pPr>
+      <w:r>
+        <w:rPr/>
+        <w:t>}</w:t>
+      </w:r>
+    </w:p>
+    <w:p>
+      <w:pPr>
+        <w:pStyle w:val="TextBody"/>
+        <w:bidi w:val="0"/>
+        <w:spacing w:before="240" w:after="120"/>
+        <w:jc w:val="start"/>
+        <w:rPr/>
+      </w:pPr>
+      <w:r>
+        <w:rPr/>
+        <w:t>Methods can be bound not only to structures, but also to any custom type described in the same module:</w:t>
+      </w:r>
+    </w:p>
+    <w:p>
+      <w:pPr>
+        <w:pStyle w:val="Example"/>
+        <w:spacing w:before="0" w:after="57"/>
+        <w:rPr/>
+      </w:pPr>
+      <w:r>
+        <w:rPr/>
+        <w:t>...</w:t>
+      </w:r>
+    </w:p>
+    <w:p>
+      <w:pPr>
+        <w:pStyle w:val="Example"/>
+        <w:spacing w:before="0" w:after="57"/>
+        <w:rPr/>
+      </w:pPr>
+      <w:r>
+        <w:rPr/>
+        <w:t xml:space="preserve">type </w:t>
+      </w:r>
+      <w:r>
+        <w:rPr>
+          <w:b/>
+          <w:bCs/>
+        </w:rPr>
+        <w:t>WalkerFunc</w:t>
+      </w:r>
+      <w:r>
+        <w:rPr/>
+        <w:t xml:space="preserve"> func()</w:t>
+        <w:tab/>
+        <w:tab/>
+        <w:t xml:space="preserve">// Custom type </w:t>
+      </w:r>
+    </w:p>
+    <w:p>
+      <w:pPr>
+        <w:pStyle w:val="Example"/>
+        <w:spacing w:before="0" w:after="57"/>
+        <w:rPr/>
+      </w:pPr>
+      <w:r>
+        <w:rPr/>
+      </w:r>
+    </w:p>
+    <w:p>
+      <w:pPr>
+        <w:pStyle w:val="Example"/>
+        <w:spacing w:before="0" w:after="57"/>
+        <w:rPr/>
+      </w:pPr>
+      <w:r>
+        <w:rPr/>
+        <w:t>func (wf WalkerFunc) Walk() {</w:t>
+        <w:tab/>
+        <w:tab/>
+        <w:t xml:space="preserve">// Method attached to </w:t>
+      </w:r>
+      <w:r>
+        <w:rPr>
+          <w:b w:val="false"/>
+          <w:bCs w:val="false"/>
+        </w:rPr>
+        <w:t>WalkerFunc</w:t>
+      </w:r>
+    </w:p>
+    <w:p>
+      <w:pPr>
+        <w:pStyle w:val="Example"/>
+        <w:spacing w:before="0" w:after="57"/>
+        <w:rPr/>
+      </w:pPr>
+      <w:r>
+        <w:rPr/>
+        <w:tab/>
+        <w:t>fmt.Println("start walking")</w:t>
+      </w:r>
+    </w:p>
+    <w:p>
+      <w:pPr>
+        <w:pStyle w:val="Example"/>
+        <w:spacing w:before="0" w:after="57"/>
+        <w:rPr/>
+      </w:pPr>
+      <w:r>
+        <w:rPr/>
+        <w:tab/>
+        <w:t>wf()</w:t>
+      </w:r>
+    </w:p>
+    <w:p>
+      <w:pPr>
+        <w:pStyle w:val="Example"/>
+        <w:spacing w:before="0" w:after="57"/>
+        <w:rPr/>
+      </w:pPr>
+      <w:r>
+        <w:rPr/>
+        <w:tab/>
+        <w:t>fmt.Printf("stop walking\n\n")</w:t>
+      </w:r>
+    </w:p>
+    <w:p>
+      <w:pPr>
+        <w:pStyle w:val="Example"/>
+        <w:spacing w:before="0" w:after="57"/>
+        <w:rPr/>
+      </w:pPr>
+      <w:r>
+        <w:rPr/>
+        <w:t>}</w:t>
+      </w:r>
+    </w:p>
+    <w:p>
+      <w:pPr>
+        <w:pStyle w:val="Example"/>
+        <w:rPr/>
+      </w:pPr>
+      <w:r>
+        <w:rPr/>
+        <w:t>…</w:t>
+      </w:r>
+    </w:p>
+    <w:p>
+      <w:pPr>
+        <w:pStyle w:val="Normal"/>
+        <w:rPr/>
+      </w:pPr>
+      <w:r>
+        <w:rPr/>
+      </w:r>
+    </w:p>
+    <w:p>
+      <w:pPr>
+        <w:pStyle w:val="Heading2"/>
+        <w:numPr>
+          <w:ilvl w:val="1"/>
+          <w:numId w:val="3"/>
+        </w:numPr>
+        <w:spacing w:before="200" w:after="120"/>
+        <w:rPr/>
+      </w:pPr>
+      <w:r>
+        <w:rPr/>
+      </w:r>
+    </w:p>
+    <w:p>
+      <w:pPr>
+        <w:pStyle w:val="Normal"/>
+        <w:rPr/>
+      </w:pPr>
+      <w:r>
+        <w:rPr/>
+      </w:r>
+    </w:p>
+    <w:p>
+      <w:pPr>
+        <w:pStyle w:val="Normal"/>
+        <w:rPr/>
+      </w:pPr>
+      <w:r>
+        <w:rPr/>
+      </w:r>
+    </w:p>
+    <w:p>
+      <w:pPr>
+        <w:pStyle w:val="Heading2"/>
+        <w:numPr>
+          <w:ilvl w:val="1"/>
+          <w:numId w:val="3"/>
+        </w:numPr>
+        <w:spacing w:before="200" w:after="120"/>
+        <w:rPr/>
+      </w:pPr>
+      <w:r>
+        <w:rPr/>
+        <w:t>Interfaces</w:t>
+      </w:r>
+    </w:p>
+    <w:p>
+      <w:pPr>
+        <w:pStyle w:val="TextBody"/>
+        <w:bidi w:val="0"/>
+        <w:spacing w:before="240" w:after="120"/>
+        <w:jc w:val="start"/>
+        <w:rPr/>
+      </w:pPr>
+      <w:r>
+        <w:rPr/>
         <w:t xml:space="preserve">In Go language, the </w:t>
       </w:r>
-      <w:hyperlink r:id="rId2">
+      <w:hyperlink r:id="rId5">
         <w:r>
           <w:rPr>
             <w:rStyle w:val="InternetLink"/>
@@ -3576,10 +3872,26 @@
     </w:p>
     <w:p>
       <w:pPr>
+        <w:pStyle w:val="Normal"/>
+        <w:rPr>
+          <w:b w:val="false"/>
+          <w:b w:val="false"/>
+          <w:bCs w:val="false"/>
+        </w:rPr>
+      </w:pPr>
+      <w:r>
+        <w:rPr>
+          <w:b w:val="false"/>
+          <w:bCs w:val="false"/>
+        </w:rPr>
+      </w:r>
+    </w:p>
+    <w:p>
+      <w:pPr>
         <w:pStyle w:val="TextBody"/>
         <w:rPr/>
       </w:pPr>
-      <w:hyperlink r:id="rId3">
+      <w:hyperlink r:id="rId6">
         <w:r>
           <w:rPr>
             <w:rStyle w:val="InternetLink"/>
@@ -3602,7 +3914,7 @@
         <w:pStyle w:val="TextBody"/>
         <w:rPr/>
       </w:pPr>
-      <w:hyperlink r:id="rId4">
+      <w:hyperlink r:id="rId7">
         <w:r>
           <w:rPr>
             <w:rStyle w:val="InternetLink"/>
@@ -3630,7 +3942,7 @@
           <w:bCs w:val="false"/>
         </w:rPr>
       </w:pPr>
-      <w:hyperlink r:id="rId5">
+      <w:hyperlink r:id="rId8">
         <w:r>
           <w:rPr>
             <w:rStyle w:val="InternetLink"/>

</xml_diff>

<commit_message>
WEB programming is updated
</commit_message>
<xml_diff>
--- a/03_GoLanguage.docx
+++ b/03_GoLanguage.docx
@@ -182,11 +182,7 @@
       </w:r>
       <w:r>
         <w:rPr/>
-        <w:t xml:space="preserve"> </w:t>
-      </w:r>
-      <w:r>
-        <w:rPr/>
-        <w:t>is a variable that defines the root of your workspace. By default, the workspace directory is a directory that is named go within your user home directory (</w:t>
+        <w:t xml:space="preserve"> is a variable that defines the root of your workspace. By default, the workspace directory is a directory that is named go within your user home directory (</w:t>
       </w:r>
       <w:r>
         <w:rPr>
@@ -330,7 +326,9 @@
         </w:rPr>
       </w:pPr>
       <w:r>
-        <w:rPr/>
+        <w:rPr>
+          <w:lang w:val="en-US"/>
+        </w:rPr>
       </w:r>
     </w:p>
     <w:p>
@@ -12601,6 +12599,50 @@
             <w:lang w:val="en-US"/>
           </w:rPr>
           <w:t>Golang Blog | Learn Go, Free Interctive Go Tutorials (learngolangonline.com)</w:t>
+        </w:r>
+      </w:hyperlink>
+      <w:r>
+        <w:rPr>
+          <w:b w:val="false"/>
+          <w:bCs w:val="false"/>
+          <w:lang w:val="en-US"/>
+        </w:rPr>
+        <w:t xml:space="preserve"> </w:t>
+      </w:r>
+    </w:p>
+    <w:p>
+      <w:pPr>
+        <w:pStyle w:val="BodyText"/>
+        <w:spacing w:before="0" w:after="140"/>
+        <w:rPr>
+          <w:b w:val="false"/>
+          <w:bCs w:val="false"/>
+          <w:lang w:val="en-US"/>
+        </w:rPr>
+      </w:pPr>
+      <w:r>
+        <w:rPr/>
+      </w:r>
+    </w:p>
+    <w:p>
+      <w:pPr>
+        <w:pStyle w:val="BodyText"/>
+        <w:spacing w:before="0" w:after="140"/>
+        <w:rPr>
+          <w:b w:val="false"/>
+          <w:bCs w:val="false"/>
+          <w:lang w:val="en-US"/>
+        </w:rPr>
+      </w:pPr>
+      <w:hyperlink r:id="rId14">
+        <w:r>
+          <w:rPr>
+            <w:rStyle w:val="Hyperlink"/>
+            <w:b w:val="false"/>
+            <w:bCs w:val="false"/>
+            <w:lang w:val="en-US"/>
+          </w:rPr>
+          <w:t>Iterators in Go — Bitfield Consulting</w:t>
         </w:r>
       </w:hyperlink>
       <w:r>

</xml_diff>